<commit_message>
corregido la redaccion de aryton en el documento .docx
</commit_message>
<xml_diff>
--- a/Proyecto de Aula Semestral.docx
+++ b/Proyecto de Aula Semestral.docx
@@ -1,6 +1,6 @@
 
 <file path=word/document.xml><?xml version="1.0" encoding="utf-8"?>
-<w:document xmlns:wpc="http://schemas.microsoft.com/office/word/2010/wordprocessingCanvas" xmlns:cx="http://schemas.microsoft.com/office/drawing/2014/chartex" xmlns:mc="http://schemas.openxmlformats.org/markup-compatibility/2006" xmlns:o="urn:schemas-microsoft-com:office:office" xmlns:r="http://schemas.openxmlformats.org/officeDocument/2006/relationships" xmlns:m="http://schemas.openxmlformats.org/officeDocument/2006/math" xmlns:v="urn:schemas-microsoft-com:vml" xmlns:wp14="http://schemas.microsoft.com/office/word/2010/wordprocessingDrawing" xmlns:wp="http://schemas.openxmlformats.org/drawingml/2006/wordprocessingDrawing" xmlns:w10="urn:schemas-microsoft-com:office:word" xmlns:w="http://schemas.openxmlformats.org/wordprocessingml/2006/main" xmlns:w14="http://schemas.microsoft.com/office/word/2010/wordml" xmlns:w15="http://schemas.microsoft.com/office/word/2012/wordml" xmlns:w16se="http://schemas.microsoft.com/office/word/2015/wordml/symex" xmlns:wpg="http://schemas.microsoft.com/office/word/2010/wordprocessingGroup" xmlns:wpi="http://schemas.microsoft.com/office/word/2010/wordprocessingInk" xmlns:wne="http://schemas.microsoft.com/office/word/2006/wordml" xmlns:wps="http://schemas.microsoft.com/office/word/2010/wordprocessingShape" mc:Ignorable="w14 w15 w16se wp14">
+<w:document xmlns:wpc="http://schemas.microsoft.com/office/word/2010/wordprocessingCanvas" xmlns:mc="http://schemas.openxmlformats.org/markup-compatibility/2006" xmlns:o="urn:schemas-microsoft-com:office:office" xmlns:r="http://schemas.openxmlformats.org/officeDocument/2006/relationships" xmlns:m="http://schemas.openxmlformats.org/officeDocument/2006/math" xmlns:v="urn:schemas-microsoft-com:vml" xmlns:wp14="http://schemas.microsoft.com/office/word/2010/wordprocessingDrawing" xmlns:wp="http://schemas.openxmlformats.org/drawingml/2006/wordprocessingDrawing" xmlns:w10="urn:schemas-microsoft-com:office:word" xmlns:w="http://schemas.openxmlformats.org/wordprocessingml/2006/main" xmlns:w14="http://schemas.microsoft.com/office/word/2010/wordml" xmlns:w15="http://schemas.microsoft.com/office/word/2012/wordml" xmlns:wpg="http://schemas.microsoft.com/office/word/2010/wordprocessingGroup" xmlns:wpi="http://schemas.microsoft.com/office/word/2010/wordprocessingInk" xmlns:wne="http://schemas.microsoft.com/office/word/2006/wordml" xmlns:wps="http://schemas.microsoft.com/office/word/2010/wordprocessingShape" mc:Ignorable="w14 w15 wp14">
   <w:body>
     <w:p>
       <w:pPr>
@@ -788,12 +788,16 @@
         </w:numPr>
         <w:rPr>
           <w:rFonts w:ascii="Times New Roman" w:hAnsi="Times New Roman" w:cs="Times New Roman"/>
-          <w:b/>
-          <w:sz w:val="24"/>
-          <w:szCs w:val="24"/>
-        </w:rPr>
-      </w:pPr>
-      <w:r>
+          <w:sz w:val="24"/>
+          <w:szCs w:val="24"/>
+        </w:rPr>
+      </w:pPr>
+      <w:r>
+        <w:rPr>
+          <w:rFonts w:ascii="Times New Roman" w:hAnsi="Times New Roman" w:cs="Times New Roman"/>
+          <w:sz w:val="24"/>
+          <w:szCs w:val="24"/>
+        </w:rPr>
         <w:t>Estrategias de recolección de la información</w:t>
       </w:r>
     </w:p>
@@ -806,12 +810,16 @@
         </w:numPr>
         <w:rPr>
           <w:rFonts w:ascii="Times New Roman" w:hAnsi="Times New Roman" w:cs="Times New Roman"/>
-          <w:b/>
-          <w:sz w:val="24"/>
-          <w:szCs w:val="24"/>
-        </w:rPr>
-      </w:pPr>
-      <w:r>
+          <w:sz w:val="24"/>
+          <w:szCs w:val="24"/>
+        </w:rPr>
+      </w:pPr>
+      <w:r>
+        <w:rPr>
+          <w:rFonts w:ascii="Times New Roman" w:hAnsi="Times New Roman" w:cs="Times New Roman"/>
+          <w:sz w:val="24"/>
+          <w:szCs w:val="24"/>
+        </w:rPr>
         <w:t>Proceso de la investigación</w:t>
       </w:r>
     </w:p>
@@ -822,14 +830,21 @@
           <w:ilvl w:val="2"/>
           <w:numId w:val="1"/>
         </w:numPr>
-      </w:pPr>
-      <w:r>
-        <w:rPr>
+        <w:rPr>
+          <w:rFonts w:ascii="Times New Roman" w:hAnsi="Times New Roman" w:cs="Times New Roman"/>
+        </w:rPr>
+      </w:pPr>
+      <w:r>
+        <w:rPr>
+          <w:rFonts w:ascii="Times New Roman" w:hAnsi="Times New Roman" w:cs="Times New Roman"/>
           <w:b/>
         </w:rPr>
         <w:t>Fase I</w:t>
       </w:r>
       <w:r>
+        <w:rPr>
+          <w:rFonts w:ascii="Times New Roman" w:hAnsi="Times New Roman" w:cs="Times New Roman"/>
+        </w:rPr>
         <w:t>: Estudio, análisis e interpretación del sistema</w:t>
       </w:r>
     </w:p>
@@ -849,11 +864,15 @@
       </w:pPr>
       <w:r>
         <w:rPr>
+          <w:rFonts w:ascii="Times New Roman" w:hAnsi="Times New Roman" w:cs="Times New Roman"/>
           <w:b/>
         </w:rPr>
         <w:t>Fase II</w:t>
       </w:r>
       <w:r>
+        <w:rPr>
+          <w:rFonts w:ascii="Times New Roman" w:hAnsi="Times New Roman" w:cs="Times New Roman"/>
+        </w:rPr>
         <w:t>: Caracterización del sistema</w:t>
       </w:r>
     </w:p>
@@ -873,11 +892,15 @@
       </w:pPr>
       <w:r>
         <w:rPr>
+          <w:rFonts w:ascii="Times New Roman" w:hAnsi="Times New Roman" w:cs="Times New Roman"/>
           <w:b/>
         </w:rPr>
         <w:t>Fase III</w:t>
       </w:r>
       <w:r>
+        <w:rPr>
+          <w:rFonts w:ascii="Times New Roman" w:hAnsi="Times New Roman" w:cs="Times New Roman"/>
+        </w:rPr>
         <w:t>: Diseño e implementación del sistema</w:t>
       </w:r>
     </w:p>
@@ -897,11 +920,15 @@
       </w:pPr>
       <w:r>
         <w:rPr>
+          <w:rFonts w:ascii="Times New Roman" w:hAnsi="Times New Roman" w:cs="Times New Roman"/>
           <w:b/>
         </w:rPr>
         <w:t xml:space="preserve">Fase IV: </w:t>
       </w:r>
       <w:r>
+        <w:rPr>
+          <w:rFonts w:ascii="Times New Roman" w:hAnsi="Times New Roman" w:cs="Times New Roman"/>
+        </w:rPr>
         <w:t>Descripción de pruebas</w:t>
       </w:r>
     </w:p>
@@ -933,84 +960,20 @@
       <w:pPr>
         <w:pStyle w:val="Prrafodelista"/>
         <w:numPr>
-          <w:ilvl w:val="2"/>
+          <w:ilvl w:val="1"/>
           <w:numId w:val="1"/>
         </w:numPr>
-      </w:pPr>
-      <w:r>
+        <w:rPr>
+          <w:rFonts w:ascii="Times New Roman" w:hAnsi="Times New Roman" w:cs="Times New Roman"/>
+          <w:sz w:val="24"/>
+        </w:rPr>
+      </w:pPr>
+      <w:r>
+        <w:rPr>
+          <w:rFonts w:ascii="Times New Roman" w:hAnsi="Times New Roman" w:cs="Times New Roman"/>
+          <w:sz w:val="24"/>
+        </w:rPr>
         <w:t>Dibujo del artefacto o dispositivo</w:t>
-      </w:r>
-    </w:p>
-    <w:p>
-      <w:pPr>
-        <w:pStyle w:val="Prrafodelista"/>
-        <w:numPr>
-          <w:ilvl w:val="2"/>
-          <w:numId w:val="1"/>
-        </w:numPr>
-        <w:rPr>
-          <w:rFonts w:ascii="Times New Roman" w:hAnsi="Times New Roman" w:cs="Times New Roman"/>
-          <w:b/>
-          <w:sz w:val="24"/>
-          <w:szCs w:val="24"/>
-        </w:rPr>
-      </w:pPr>
-      <w:r>
-        <w:t>Descripción del dibujo</w:t>
-      </w:r>
-    </w:p>
-    <w:p>
-      <w:pPr>
-        <w:pStyle w:val="Prrafodelista"/>
-        <w:numPr>
-          <w:ilvl w:val="2"/>
-          <w:numId w:val="1"/>
-        </w:numPr>
-        <w:rPr>
-          <w:rFonts w:ascii="Times New Roman" w:hAnsi="Times New Roman" w:cs="Times New Roman"/>
-          <w:b/>
-          <w:sz w:val="24"/>
-          <w:szCs w:val="24"/>
-        </w:rPr>
-      </w:pPr>
-      <w:r>
-        <w:t>Diagramas de clase</w:t>
-      </w:r>
-    </w:p>
-    <w:p>
-      <w:pPr>
-        <w:pStyle w:val="Prrafodelista"/>
-        <w:numPr>
-          <w:ilvl w:val="2"/>
-          <w:numId w:val="1"/>
-        </w:numPr>
-        <w:rPr>
-          <w:rFonts w:ascii="Times New Roman" w:hAnsi="Times New Roman" w:cs="Times New Roman"/>
-          <w:b/>
-          <w:sz w:val="24"/>
-          <w:szCs w:val="24"/>
-        </w:rPr>
-      </w:pPr>
-      <w:r>
-        <w:t>Diagramas de secuencia</w:t>
-      </w:r>
-    </w:p>
-    <w:p>
-      <w:pPr>
-        <w:pStyle w:val="Prrafodelista"/>
-        <w:numPr>
-          <w:ilvl w:val="2"/>
-          <w:numId w:val="1"/>
-        </w:numPr>
-        <w:rPr>
-          <w:rFonts w:ascii="Times New Roman" w:hAnsi="Times New Roman" w:cs="Times New Roman"/>
-          <w:b/>
-          <w:sz w:val="24"/>
-          <w:szCs w:val="24"/>
-        </w:rPr>
-      </w:pPr>
-      <w:r>
-        <w:t>Diagramas de actividades</w:t>
       </w:r>
     </w:p>
     <w:p>
@@ -1020,9 +983,17 @@
           <w:ilvl w:val="1"/>
           <w:numId w:val="1"/>
         </w:numPr>
-      </w:pPr>
-      <w:r>
-        <w:t>Desarrollo</w:t>
+        <w:rPr>
+          <w:rFonts w:ascii="Times New Roman" w:hAnsi="Times New Roman" w:cs="Times New Roman"/>
+          <w:sz w:val="24"/>
+        </w:rPr>
+      </w:pPr>
+      <w:r>
+        <w:rPr>
+          <w:rFonts w:ascii="Times New Roman" w:hAnsi="Times New Roman" w:cs="Times New Roman"/>
+          <w:sz w:val="24"/>
+        </w:rPr>
+        <w:t>Descripción del dibujo</w:t>
       </w:r>
     </w:p>
     <w:p>
@@ -1032,8 +1003,96 @@
           <w:ilvl w:val="1"/>
           <w:numId w:val="1"/>
         </w:numPr>
-      </w:pPr>
-      <w:r>
+        <w:rPr>
+          <w:rFonts w:ascii="Times New Roman" w:hAnsi="Times New Roman" w:cs="Times New Roman"/>
+          <w:sz w:val="24"/>
+        </w:rPr>
+      </w:pPr>
+      <w:r>
+        <w:rPr>
+          <w:rFonts w:ascii="Times New Roman" w:hAnsi="Times New Roman" w:cs="Times New Roman"/>
+          <w:sz w:val="24"/>
+        </w:rPr>
+        <w:t>Diagramas de clase</w:t>
+      </w:r>
+    </w:p>
+    <w:p>
+      <w:pPr>
+        <w:pStyle w:val="Prrafodelista"/>
+        <w:numPr>
+          <w:ilvl w:val="1"/>
+          <w:numId w:val="1"/>
+        </w:numPr>
+        <w:rPr>
+          <w:rFonts w:ascii="Times New Roman" w:hAnsi="Times New Roman" w:cs="Times New Roman"/>
+          <w:sz w:val="24"/>
+        </w:rPr>
+      </w:pPr>
+      <w:r>
+        <w:rPr>
+          <w:rFonts w:ascii="Times New Roman" w:hAnsi="Times New Roman" w:cs="Times New Roman"/>
+          <w:sz w:val="24"/>
+        </w:rPr>
+        <w:t>Diagramas de secuencia</w:t>
+      </w:r>
+    </w:p>
+    <w:p>
+      <w:pPr>
+        <w:pStyle w:val="Prrafodelista"/>
+        <w:numPr>
+          <w:ilvl w:val="1"/>
+          <w:numId w:val="1"/>
+        </w:numPr>
+        <w:rPr>
+          <w:rFonts w:ascii="Times New Roman" w:hAnsi="Times New Roman" w:cs="Times New Roman"/>
+          <w:sz w:val="24"/>
+        </w:rPr>
+      </w:pPr>
+      <w:r>
+        <w:rPr>
+          <w:rFonts w:ascii="Times New Roman" w:hAnsi="Times New Roman" w:cs="Times New Roman"/>
+          <w:sz w:val="24"/>
+        </w:rPr>
+        <w:t>Diagramas de actividades</w:t>
+      </w:r>
+    </w:p>
+    <w:p>
+      <w:pPr>
+        <w:pStyle w:val="Prrafodelista"/>
+        <w:numPr>
+          <w:ilvl w:val="1"/>
+          <w:numId w:val="1"/>
+        </w:numPr>
+        <w:rPr>
+          <w:rFonts w:ascii="Times New Roman" w:hAnsi="Times New Roman" w:cs="Times New Roman"/>
+          <w:sz w:val="24"/>
+        </w:rPr>
+      </w:pPr>
+      <w:r>
+        <w:rPr>
+          <w:rFonts w:ascii="Times New Roman" w:hAnsi="Times New Roman" w:cs="Times New Roman"/>
+          <w:sz w:val="24"/>
+        </w:rPr>
+        <w:t>Desarrollo</w:t>
+      </w:r>
+    </w:p>
+    <w:p>
+      <w:pPr>
+        <w:pStyle w:val="Prrafodelista"/>
+        <w:numPr>
+          <w:ilvl w:val="1"/>
+          <w:numId w:val="1"/>
+        </w:numPr>
+        <w:rPr>
+          <w:rFonts w:ascii="Times New Roman" w:hAnsi="Times New Roman" w:cs="Times New Roman"/>
+          <w:sz w:val="24"/>
+        </w:rPr>
+      </w:pPr>
+      <w:r>
+        <w:rPr>
+          <w:rFonts w:ascii="Times New Roman" w:hAnsi="Times New Roman" w:cs="Times New Roman"/>
+          <w:sz w:val="24"/>
+        </w:rPr>
         <w:t>Pruebas del sistema</w:t>
       </w:r>
     </w:p>
@@ -1292,27 +1351,7 @@
           <w:szCs w:val="24"/>
           <w:lang w:val="es-ES"/>
         </w:rPr>
-        <w:t xml:space="preserve">piezas cuyo diseño haya sido programado mediante códigos G y M. Actualmente en el mercado se cuenta con tornos CNC industriales los cuales representan altos costos de inversión y de mantenimiento. Aunado a ello los altos costos de capacitación para el buen funcionamiento y operación del mismo. La creación de este torno pretende en alguna medida minimizar los costos antes indicados, además de brindar una opción más económica a los dueños de talleres de precisión que deseen automatizar sus procesos a mediano plazo. El diseño e implementación del torno es un proyecto multidisciplinario que involucra conceptos de computación, electrónica y electromecánica, entre otras áreas. Con respecto a la parte electrónica, el problema consiste en desarrollar la unidad de control mediante un sistema basado en microcontroladores que cuente con comunicación vía puerto serial con una PC para transferir la secuencia de operación hacia el controlador o enviar información del estado del sistema hacia la PC. Además, debe contar con una interfaz de usuario implementada en un lenguaje de alto nivel que permita la escritura y compilación de programas en código G y M. La parte electromecánica consiste en los cálculos necesarios para el diseño del torno que se utilizará en el taller de procesos manufactura de la carrera de mantenimiento industrial. Se realizaron los cálculos para los diferentes elementos del torno como: eje principal, bancada, conjunto eje-shock y el soporte del eje del shock. El análisis de éstos elementos incluye esfuerzos y deflexiones; siempre tomando en cuenta el factor dinámico y se corroborarán los resultados obtenidos mediante el software inventor, el cual fue utilizado para el diseño del torno. Para ahondar más en el tema se realiza una investigación en diferentes aspectos relacionados con la teoría de máquinas herramientas: teoría de corte y arranque de viruta, aplicaciones y tipos de máquinas CNC, sistemas de transmisión utilizados en máquinas herramientas, haciendo énfasis en la transmisión por bandas (que fue la utilizada para el torno). Otros temas afines que también fueron investigados, dada su relación con el tema son: tornillos de bolas (empleado para guiar el movimiento </w:t>
-      </w:r>
-      <w:proofErr w:type="gramStart"/>
-      <w:r>
-        <w:rPr>
-          <w:rFonts w:ascii="Times New Roman" w:hAnsi="Times New Roman" w:cs="Times New Roman"/>
-          <w:sz w:val="24"/>
-          <w:szCs w:val="24"/>
-          <w:lang w:val="es-ES"/>
-        </w:rPr>
-        <w:t>del porta</w:t>
-      </w:r>
-      <w:proofErr w:type="gramEnd"/>
-      <w:r>
-        <w:rPr>
-          <w:rFonts w:ascii="Times New Roman" w:hAnsi="Times New Roman" w:cs="Times New Roman"/>
-          <w:sz w:val="24"/>
-          <w:szCs w:val="24"/>
-          <w:lang w:val="es-ES"/>
-        </w:rPr>
-        <w:t xml:space="preserve"> herramienta), afinidad de materiales (a fin de garantizar un desempeño aceptable frente a la 14 corrosión), selección de chumaceras adecuadas para esta máquina, empleando los catálogos del fabricante </w:t>
+        <w:t xml:space="preserve">piezas cuyo diseño haya sido programado mediante códigos G y M. Actualmente en el mercado se cuenta con tornos CNC industriales los cuales representan altos costos de inversión y de mantenimiento. Aunado a ello los altos costos de capacitación para el buen funcionamiento y operación del mismo. La creación de este torno pretende en alguna medida minimizar los costos antes indicados, además de brindar una opción más económica a los dueños de talleres de precisión que deseen automatizar sus procesos a mediano plazo. El diseño e implementación del torno es un proyecto multidisciplinario que involucra conceptos de computación, electrónica y electromecánica, entre otras áreas. Con respecto a la parte electrónica, el problema consiste en desarrollar la unidad de control mediante un sistema basado en microcontroladores que cuente con comunicación vía puerto serial con una PC para transferir la secuencia de operación hacia el controlador o enviar información del estado del sistema hacia la PC. Además, debe contar con una interfaz de usuario implementada en un lenguaje de alto nivel que permita la escritura y compilación de programas en código G y M. La parte electromecánica consiste en los cálculos necesarios para el diseño del torno que se utilizará en el taller de procesos manufactura de la carrera de mantenimiento industrial. Se realizaron los cálculos para los diferentes elementos del torno como: eje principal, bancada, conjunto eje-shock y el soporte del eje del shock. El análisis de éstos elementos incluye esfuerzos y deflexiones; siempre tomando en cuenta el factor dinámico y se corroborarán los resultados obtenidos mediante el software inventor, el cual fue utilizado para el diseño del torno. Para ahondar más en el tema se realiza una investigación en diferentes aspectos relacionados con la teoría de máquinas herramientas: teoría de corte y arranque de viruta, aplicaciones y tipos de máquinas CNC, sistemas de transmisión utilizados en máquinas herramientas, haciendo énfasis en la transmisión por bandas (que fue la utilizada para el torno). Otros temas afines que también fueron investigados, dada su relación con el tema son: tornillos de bolas (empleado para guiar el movimiento del porta herramienta), afinidad de materiales (a fin de garantizar un desempeño aceptable frente a la 14 corrosión), selección de chumaceras adecuadas para esta máquina, empleando los catálogos del fabricante </w:t>
       </w:r>
       <w:proofErr w:type="spellStart"/>
       <w:r>
@@ -1918,6 +1957,187 @@
           <w:szCs w:val="24"/>
         </w:rPr>
       </w:pPr>
+    </w:p>
+    <w:p>
+      <w:pPr>
+        <w:pStyle w:val="Prrafodelista"/>
+        <w:rPr>
+          <w:rFonts w:ascii="Times New Roman" w:hAnsi="Times New Roman" w:cs="Times New Roman"/>
+          <w:sz w:val="24"/>
+          <w:szCs w:val="24"/>
+        </w:rPr>
+      </w:pPr>
+      <w:r>
+        <w:rPr>
+          <w:rFonts w:ascii="Times New Roman" w:hAnsi="Times New Roman" w:cs="Times New Roman"/>
+          <w:sz w:val="24"/>
+          <w:szCs w:val="24"/>
+        </w:rPr>
+        <w:t xml:space="preserve">El presente trabajo es un proyecto para </w:t>
+      </w:r>
+      <w:r>
+        <w:rPr>
+          <w:rFonts w:ascii="Times New Roman" w:hAnsi="Times New Roman" w:cs="Times New Roman"/>
+          <w:sz w:val="24"/>
+          <w:szCs w:val="24"/>
+        </w:rPr>
+        <w:t>el diseño</w:t>
+      </w:r>
+      <w:r>
+        <w:rPr>
+          <w:rFonts w:ascii="Times New Roman" w:hAnsi="Times New Roman" w:cs="Times New Roman"/>
+          <w:sz w:val="24"/>
+          <w:szCs w:val="24"/>
+        </w:rPr>
+        <w:t xml:space="preserve"> de una Fresadora CNC para </w:t>
+      </w:r>
+      <w:r>
+        <w:rPr>
+          <w:rFonts w:ascii="Times New Roman" w:hAnsi="Times New Roman" w:cs="Times New Roman"/>
+          <w:bCs/>
+          <w:sz w:val="24"/>
+          <w:szCs w:val="24"/>
+        </w:rPr>
+        <w:t>moldear, gravar, tallar y fresar en Madera</w:t>
+      </w:r>
+      <w:r>
+        <w:rPr>
+          <w:rFonts w:ascii="Times New Roman" w:hAnsi="Times New Roman" w:cs="Times New Roman"/>
+          <w:sz w:val="24"/>
+          <w:szCs w:val="24"/>
+        </w:rPr>
+        <w:t>, en el municipio de Sahagún, A través del estudio que realizamos en el taller los Martínez pudimos llegar a instaurar que es una empresa apta para realiza</w:t>
+      </w:r>
+      <w:r>
+        <w:rPr>
+          <w:rFonts w:ascii="Times New Roman" w:hAnsi="Times New Roman" w:cs="Times New Roman"/>
+          <w:sz w:val="24"/>
+          <w:szCs w:val="24"/>
+        </w:rPr>
+        <w:t xml:space="preserve">r este proyecto ya </w:t>
+      </w:r>
+      <w:r>
+        <w:rPr>
+          <w:rFonts w:ascii="Times New Roman" w:hAnsi="Times New Roman" w:cs="Times New Roman"/>
+          <w:sz w:val="24"/>
+          <w:szCs w:val="24"/>
+        </w:rPr>
+        <w:t xml:space="preserve">que tiene los elementos </w:t>
+      </w:r>
+      <w:r>
+        <w:rPr>
+          <w:rFonts w:ascii="Times New Roman" w:hAnsi="Times New Roman" w:cs="Times New Roman"/>
+          <w:sz w:val="24"/>
+          <w:szCs w:val="24"/>
+        </w:rPr>
+        <w:t>necesari</w:t>
+      </w:r>
+      <w:r>
+        <w:rPr>
+          <w:rFonts w:ascii="Times New Roman" w:hAnsi="Times New Roman" w:cs="Times New Roman"/>
+          <w:sz w:val="24"/>
+          <w:szCs w:val="24"/>
+        </w:rPr>
+        <w:t>os</w:t>
+      </w:r>
+      <w:r>
+        <w:rPr>
+          <w:rFonts w:ascii="Times New Roman" w:hAnsi="Times New Roman" w:cs="Times New Roman"/>
+          <w:sz w:val="24"/>
+          <w:szCs w:val="24"/>
+        </w:rPr>
+        <w:t xml:space="preserve"> para el funcionamiento de </w:t>
+      </w:r>
+      <w:r>
+        <w:rPr>
+          <w:rFonts w:ascii="Times New Roman" w:hAnsi="Times New Roman" w:cs="Times New Roman"/>
+          <w:sz w:val="24"/>
+          <w:szCs w:val="24"/>
+        </w:rPr>
+        <w:t>é</w:t>
+      </w:r>
+      <w:r>
+        <w:rPr>
+          <w:rFonts w:ascii="Times New Roman" w:hAnsi="Times New Roman" w:cs="Times New Roman"/>
+          <w:sz w:val="24"/>
+          <w:szCs w:val="24"/>
+        </w:rPr>
+        <w:t xml:space="preserve">ste. </w:t>
+      </w:r>
+      <w:r>
+        <w:rPr>
+          <w:rFonts w:ascii="Times New Roman" w:hAnsi="Times New Roman" w:cs="Times New Roman"/>
+          <w:sz w:val="24"/>
+          <w:szCs w:val="24"/>
+        </w:rPr>
+        <w:t>Este proyecto consiste en realizar una fresadora CNC para madera</w:t>
+      </w:r>
+      <w:r>
+        <w:rPr>
+          <w:rFonts w:ascii="Times New Roman" w:hAnsi="Times New Roman" w:cs="Times New Roman"/>
+          <w:sz w:val="24"/>
+          <w:szCs w:val="24"/>
+        </w:rPr>
+        <w:t>, hecha de este mismo material</w:t>
+      </w:r>
+      <w:r>
+        <w:rPr>
+          <w:rFonts w:ascii="Times New Roman" w:hAnsi="Times New Roman" w:cs="Times New Roman"/>
+          <w:sz w:val="24"/>
+          <w:szCs w:val="24"/>
+        </w:rPr>
+        <w:t xml:space="preserve"> ya que esta le facilitara más rápido se desempeñó y su calidad de trabajo</w:t>
+      </w:r>
+      <w:r>
+        <w:rPr>
+          <w:rFonts w:ascii="Times New Roman" w:hAnsi="Times New Roman" w:cs="Times New Roman"/>
+          <w:sz w:val="24"/>
+          <w:szCs w:val="24"/>
+        </w:rPr>
+        <w:t xml:space="preserve">, esto le facilitara el trabajo </w:t>
+      </w:r>
+      <w:r>
+        <w:rPr>
+          <w:rFonts w:ascii="Times New Roman" w:hAnsi="Times New Roman" w:cs="Times New Roman"/>
+          <w:sz w:val="24"/>
+          <w:szCs w:val="24"/>
+        </w:rPr>
+        <w:t xml:space="preserve">al ejecutor </w:t>
+      </w:r>
+      <w:r>
+        <w:rPr>
+          <w:rFonts w:ascii="Times New Roman" w:hAnsi="Times New Roman" w:cs="Times New Roman"/>
+          <w:sz w:val="24"/>
+          <w:szCs w:val="24"/>
+        </w:rPr>
+        <w:t>de manera que</w:t>
+      </w:r>
+      <w:r>
+        <w:rPr>
+          <w:rFonts w:ascii="Times New Roman" w:hAnsi="Times New Roman" w:cs="Times New Roman"/>
+          <w:sz w:val="24"/>
+          <w:szCs w:val="24"/>
+        </w:rPr>
+        <w:t xml:space="preserve"> él</w:t>
+      </w:r>
+      <w:r>
+        <w:rPr>
+          <w:rFonts w:ascii="Times New Roman" w:hAnsi="Times New Roman" w:cs="Times New Roman"/>
+          <w:sz w:val="24"/>
+          <w:szCs w:val="24"/>
+        </w:rPr>
+        <w:t xml:space="preserve"> pueda realizar otros mientras automáticamente se ejecuta el tallado.</w:t>
+      </w:r>
+    </w:p>
+    <w:p>
+      <w:pPr>
+        <w:pStyle w:val="Prrafodelista"/>
+        <w:rPr>
+          <w:rFonts w:ascii="Times New Roman" w:hAnsi="Times New Roman" w:cs="Times New Roman"/>
+          <w:sz w:val="24"/>
+          <w:szCs w:val="24"/>
+        </w:rPr>
+      </w:pPr>
       <w:bookmarkStart w:id="0" w:name="_GoBack"/>
       <w:bookmarkEnd w:id="0"/>
     </w:p>
@@ -1936,70 +2156,209 @@
           <w:sz w:val="24"/>
           <w:szCs w:val="24"/>
         </w:rPr>
-        <w:t xml:space="preserve">El presente trabajo es un proyecto para Sistematización de una Fresadora CNC para </w:t>
-      </w:r>
-      <w:r>
-        <w:rPr>
-          <w:rFonts w:ascii="Times New Roman" w:hAnsi="Times New Roman" w:cs="Times New Roman"/>
-          <w:bCs/>
-          <w:sz w:val="24"/>
-          <w:szCs w:val="24"/>
-        </w:rPr>
-        <w:t>moldear, gravar, tallar y fresar en Madera</w:t>
-      </w:r>
-      <w:r>
-        <w:rPr>
-          <w:rFonts w:ascii="Times New Roman" w:hAnsi="Times New Roman" w:cs="Times New Roman"/>
-          <w:sz w:val="24"/>
-          <w:szCs w:val="24"/>
-        </w:rPr>
-        <w:t>, en el municipio de Sahagún, A través del estudio que realizamos en el taller los Martínez pudimos llegar a instaurar que es una empresa apta para realizar este proyecto ya que tiene la necesidad necesaria para el funcionamiento de este. Este proyecto consiste en realizar una fresadora CNC para madera de manera sistemática ya que esta le facilitara más rápido se desempeñó y su calidad de trabajo, esto le facilitara el trabajo de manera que pueda realizar otros mientras automáticamente se ejecuta el tallado.</w:t>
-      </w:r>
-    </w:p>
-    <w:p>
-      <w:pPr>
-        <w:pStyle w:val="Prrafodelista"/>
-        <w:rPr>
-          <w:rFonts w:ascii="Times New Roman" w:hAnsi="Times New Roman" w:cs="Times New Roman"/>
-          <w:sz w:val="24"/>
-          <w:szCs w:val="24"/>
-        </w:rPr>
-      </w:pPr>
-    </w:p>
-    <w:p>
-      <w:pPr>
-        <w:pStyle w:val="Prrafodelista"/>
-        <w:rPr>
-          <w:rFonts w:ascii="Times New Roman" w:hAnsi="Times New Roman" w:cs="Times New Roman"/>
-          <w:sz w:val="24"/>
-          <w:szCs w:val="24"/>
-        </w:rPr>
-      </w:pPr>
-      <w:r>
-        <w:rPr>
-          <w:rFonts w:ascii="Times New Roman" w:hAnsi="Times New Roman" w:cs="Times New Roman"/>
-          <w:sz w:val="24"/>
-          <w:szCs w:val="24"/>
-        </w:rPr>
-        <w:t>En la implementación de este proyecto, se le hicieron una serie de investigaciones para llevarlo a cabo, el cual vimos que resulto viable y diseñar un modelo arquitectónico que pueda reflejar este sistema de tallado y su funcionalidad</w:t>
-      </w:r>
-    </w:p>
-    <w:p>
-      <w:pPr>
-        <w:pStyle w:val="Prrafodelista"/>
-        <w:rPr>
-          <w:rFonts w:ascii="Times New Roman" w:hAnsi="Times New Roman" w:cs="Times New Roman"/>
-          <w:sz w:val="24"/>
-          <w:szCs w:val="24"/>
-        </w:rPr>
-      </w:pPr>
-      <w:r>
-        <w:rPr>
-          <w:rFonts w:ascii="Times New Roman" w:hAnsi="Times New Roman" w:cs="Times New Roman"/>
-          <w:sz w:val="24"/>
-          <w:szCs w:val="24"/>
-        </w:rPr>
-        <w:t>Así de esta manera la parte administrativa de la microempresa contaran con la herramienta necesaria para llevar acabo la funcionalidad de este sistema y ahorrarían tiempo en la producción de los muebles.</w:t>
+        <w:t xml:space="preserve">En la implementación de este proyecto, se </w:t>
+      </w:r>
+      <w:r>
+        <w:rPr>
+          <w:rFonts w:ascii="Times New Roman" w:hAnsi="Times New Roman" w:cs="Times New Roman"/>
+          <w:sz w:val="24"/>
+          <w:szCs w:val="24"/>
+        </w:rPr>
+        <w:t>hizo</w:t>
+      </w:r>
+      <w:r>
+        <w:rPr>
+          <w:rFonts w:ascii="Times New Roman" w:hAnsi="Times New Roman" w:cs="Times New Roman"/>
+          <w:sz w:val="24"/>
+          <w:szCs w:val="24"/>
+        </w:rPr>
+        <w:t xml:space="preserve"> una serie de investiga</w:t>
+      </w:r>
+      <w:r>
+        <w:rPr>
+          <w:rFonts w:ascii="Times New Roman" w:hAnsi="Times New Roman" w:cs="Times New Roman"/>
+          <w:sz w:val="24"/>
+          <w:szCs w:val="24"/>
+        </w:rPr>
+        <w:t>ciones para llevarlo a cabo, en las cuales</w:t>
+      </w:r>
+      <w:r>
+        <w:rPr>
+          <w:rFonts w:ascii="Times New Roman" w:hAnsi="Times New Roman" w:cs="Times New Roman"/>
+          <w:sz w:val="24"/>
+          <w:szCs w:val="24"/>
+        </w:rPr>
+        <w:t xml:space="preserve"> vimos que </w:t>
+      </w:r>
+      <w:r>
+        <w:rPr>
+          <w:rFonts w:ascii="Times New Roman" w:hAnsi="Times New Roman" w:cs="Times New Roman"/>
+          <w:sz w:val="24"/>
+          <w:szCs w:val="24"/>
+        </w:rPr>
+        <w:t>resultaría</w:t>
+      </w:r>
+      <w:r>
+        <w:rPr>
+          <w:rFonts w:ascii="Times New Roman" w:hAnsi="Times New Roman" w:cs="Times New Roman"/>
+          <w:sz w:val="24"/>
+          <w:szCs w:val="24"/>
+        </w:rPr>
+        <w:t xml:space="preserve"> viable</w:t>
+      </w:r>
+      <w:r>
+        <w:rPr>
+          <w:rFonts w:ascii="Times New Roman" w:hAnsi="Times New Roman" w:cs="Times New Roman"/>
+          <w:sz w:val="24"/>
+          <w:szCs w:val="24"/>
+        </w:rPr>
+        <w:t xml:space="preserve"> </w:t>
+      </w:r>
+      <w:r>
+        <w:rPr>
+          <w:rFonts w:ascii="Times New Roman" w:hAnsi="Times New Roman" w:cs="Times New Roman"/>
+          <w:sz w:val="24"/>
+          <w:szCs w:val="24"/>
+        </w:rPr>
+        <w:t>y</w:t>
+      </w:r>
+      <w:r>
+        <w:rPr>
+          <w:rFonts w:ascii="Times New Roman" w:hAnsi="Times New Roman" w:cs="Times New Roman"/>
+          <w:sz w:val="24"/>
+          <w:szCs w:val="24"/>
+        </w:rPr>
+        <w:t xml:space="preserve"> se emprendió a diseñar</w:t>
+      </w:r>
+      <w:r>
+        <w:rPr>
+          <w:rFonts w:ascii="Times New Roman" w:hAnsi="Times New Roman" w:cs="Times New Roman"/>
+          <w:sz w:val="24"/>
+          <w:szCs w:val="24"/>
+        </w:rPr>
+        <w:t xml:space="preserve"> un modelo </w:t>
+      </w:r>
+      <w:r>
+        <w:rPr>
+          <w:rFonts w:ascii="Times New Roman" w:hAnsi="Times New Roman" w:cs="Times New Roman"/>
+          <w:sz w:val="24"/>
+          <w:szCs w:val="24"/>
+        </w:rPr>
+        <w:t>tecnológico</w:t>
+      </w:r>
+      <w:r>
+        <w:rPr>
+          <w:rFonts w:ascii="Times New Roman" w:hAnsi="Times New Roman" w:cs="Times New Roman"/>
+          <w:sz w:val="24"/>
+          <w:szCs w:val="24"/>
+        </w:rPr>
+        <w:t xml:space="preserve"> que pueda reflejar este sistema de tallado y su funcionalidad</w:t>
+      </w:r>
+    </w:p>
+    <w:p>
+      <w:pPr>
+        <w:pStyle w:val="Prrafodelista"/>
+        <w:rPr>
+          <w:rFonts w:ascii="Times New Roman" w:hAnsi="Times New Roman" w:cs="Times New Roman"/>
+          <w:sz w:val="24"/>
+          <w:szCs w:val="24"/>
+        </w:rPr>
+      </w:pPr>
+      <w:r>
+        <w:rPr>
+          <w:rFonts w:ascii="Times New Roman" w:hAnsi="Times New Roman" w:cs="Times New Roman"/>
+          <w:sz w:val="24"/>
+          <w:szCs w:val="24"/>
+        </w:rPr>
+        <w:t xml:space="preserve">Así, </w:t>
+      </w:r>
+      <w:r>
+        <w:rPr>
+          <w:rFonts w:ascii="Times New Roman" w:hAnsi="Times New Roman" w:cs="Times New Roman"/>
+          <w:sz w:val="24"/>
+          <w:szCs w:val="24"/>
+        </w:rPr>
+        <w:t>la parte administra</w:t>
+      </w:r>
+      <w:r>
+        <w:rPr>
+          <w:rFonts w:ascii="Times New Roman" w:hAnsi="Times New Roman" w:cs="Times New Roman"/>
+          <w:sz w:val="24"/>
+          <w:szCs w:val="24"/>
+        </w:rPr>
+        <w:t>tiva</w:t>
+      </w:r>
+      <w:r>
+        <w:rPr>
+          <w:rFonts w:ascii="Times New Roman" w:hAnsi="Times New Roman" w:cs="Times New Roman"/>
+          <w:sz w:val="24"/>
+          <w:szCs w:val="24"/>
+        </w:rPr>
+        <w:t xml:space="preserve"> de la microempresa contara</w:t>
+      </w:r>
+      <w:r>
+        <w:rPr>
+          <w:rFonts w:ascii="Times New Roman" w:hAnsi="Times New Roman" w:cs="Times New Roman"/>
+          <w:sz w:val="24"/>
+          <w:szCs w:val="24"/>
+        </w:rPr>
+        <w:t xml:space="preserve"> con la</w:t>
+      </w:r>
+      <w:r>
+        <w:rPr>
+          <w:rFonts w:ascii="Times New Roman" w:hAnsi="Times New Roman" w:cs="Times New Roman"/>
+          <w:sz w:val="24"/>
+          <w:szCs w:val="24"/>
+        </w:rPr>
+        <w:t>s</w:t>
+      </w:r>
+      <w:r>
+        <w:rPr>
+          <w:rFonts w:ascii="Times New Roman" w:hAnsi="Times New Roman" w:cs="Times New Roman"/>
+          <w:sz w:val="24"/>
+          <w:szCs w:val="24"/>
+        </w:rPr>
+        <w:t xml:space="preserve"> herramienta</w:t>
+      </w:r>
+      <w:r>
+        <w:rPr>
+          <w:rFonts w:ascii="Times New Roman" w:hAnsi="Times New Roman" w:cs="Times New Roman"/>
+          <w:sz w:val="24"/>
+          <w:szCs w:val="24"/>
+        </w:rPr>
+        <w:t>s</w:t>
+      </w:r>
+      <w:r>
+        <w:rPr>
+          <w:rFonts w:ascii="Times New Roman" w:hAnsi="Times New Roman" w:cs="Times New Roman"/>
+          <w:sz w:val="24"/>
+          <w:szCs w:val="24"/>
+        </w:rPr>
+        <w:t xml:space="preserve"> </w:t>
+      </w:r>
+      <w:r>
+        <w:rPr>
+          <w:rFonts w:ascii="Times New Roman" w:hAnsi="Times New Roman" w:cs="Times New Roman"/>
+          <w:sz w:val="24"/>
+          <w:szCs w:val="24"/>
+        </w:rPr>
+        <w:t>necesaria</w:t>
+      </w:r>
+      <w:r>
+        <w:rPr>
+          <w:rFonts w:ascii="Times New Roman" w:hAnsi="Times New Roman" w:cs="Times New Roman"/>
+          <w:sz w:val="24"/>
+          <w:szCs w:val="24"/>
+        </w:rPr>
+        <w:t>s</w:t>
+      </w:r>
+      <w:r>
+        <w:rPr>
+          <w:rFonts w:ascii="Times New Roman" w:hAnsi="Times New Roman" w:cs="Times New Roman"/>
+          <w:sz w:val="24"/>
+          <w:szCs w:val="24"/>
+        </w:rPr>
+        <w:t xml:space="preserve"> para llevar acabo la funcionalidad de este sistema y ahorrar tiempo en la producción de los muebles.</w:t>
       </w:r>
     </w:p>
     <w:p>
@@ -2056,6 +2415,13 @@
     </w:p>
     <w:p>
       <w:pPr>
+        <w:tabs>
+          <w:tab w:val="left" w:pos="6750"/>
+        </w:tabs>
+      </w:pPr>
+    </w:p>
+    <w:p>
+      <w:pPr>
         <w:pStyle w:val="Prrafodelista"/>
         <w:numPr>
           <w:ilvl w:val="0"/>
@@ -2077,6 +2443,7 @@
           <w:sz w:val="24"/>
           <w:szCs w:val="24"/>
         </w:rPr>
+        <w:lastRenderedPageBreak/>
         <w:t>Planteamiento del Problema</w:t>
       </w:r>
     </w:p>
@@ -2105,25 +2472,145 @@
           <w:sz w:val="24"/>
           <w:szCs w:val="24"/>
         </w:rPr>
-        <w:t>En los talleres del municipio y de la región hay muchos talleres de Ebanistería que requiere de una maquina CNC para la fabricación de los apliques para los muebles que hay se realizan, la falta de una fresadora CNC ha llevado a que los dueños de estas Microempresas adquieran estos diseños y apliques en un costo exagerado el cual se les ve afectado en el precio del inmueble o producto que se esté realizando.</w:t>
-      </w:r>
-    </w:p>
-    <w:p>
-      <w:pPr>
-        <w:rPr>
-          <w:rFonts w:ascii="Times New Roman" w:hAnsi="Times New Roman" w:cs="Times New Roman"/>
-          <w:b/>
-          <w:sz w:val="24"/>
-          <w:szCs w:val="24"/>
-        </w:rPr>
-      </w:pPr>
-      <w:r>
-        <w:rPr>
-          <w:rFonts w:ascii="Times New Roman" w:hAnsi="Times New Roman" w:cs="Times New Roman"/>
-          <w:sz w:val="24"/>
-          <w:szCs w:val="24"/>
-        </w:rPr>
-        <w:t>Por eso es necesario, implementar una maquina fresadora sistematizada a uno precio accesible y fácil de manejar, siendo así innovaremos una sistematización de una fresadora CNC para moldear, grabar, tallar y fresar en madera.</w:t>
+        <w:t xml:space="preserve">En los talleres del municipio y de la región hay muchos talleres de Ebanistería que requiere de una maquina CNC para la fabricación de los apliques para los muebles que </w:t>
+      </w:r>
+      <w:r>
+        <w:rPr>
+          <w:rFonts w:ascii="Times New Roman" w:hAnsi="Times New Roman" w:cs="Times New Roman"/>
+          <w:sz w:val="24"/>
+          <w:szCs w:val="24"/>
+        </w:rPr>
+        <w:t>allí</w:t>
+      </w:r>
+      <w:r>
+        <w:rPr>
+          <w:rFonts w:ascii="Times New Roman" w:hAnsi="Times New Roman" w:cs="Times New Roman"/>
+          <w:sz w:val="24"/>
+          <w:szCs w:val="24"/>
+        </w:rPr>
+        <w:t xml:space="preserve"> se realizan, la falta de una fresadora CNC ha llevado a que los dueños de estas Microempresas adquieran </w:t>
+      </w:r>
+      <w:r>
+        <w:rPr>
+          <w:rFonts w:ascii="Times New Roman" w:hAnsi="Times New Roman" w:cs="Times New Roman"/>
+          <w:sz w:val="24"/>
+          <w:szCs w:val="24"/>
+        </w:rPr>
+        <w:t xml:space="preserve">diseños </w:t>
+      </w:r>
+      <w:r>
+        <w:rPr>
+          <w:rFonts w:ascii="Times New Roman" w:hAnsi="Times New Roman" w:cs="Times New Roman"/>
+          <w:sz w:val="24"/>
+          <w:szCs w:val="24"/>
+        </w:rPr>
+        <w:t>industriales</w:t>
+      </w:r>
+      <w:r>
+        <w:rPr>
+          <w:rFonts w:ascii="Times New Roman" w:hAnsi="Times New Roman" w:cs="Times New Roman"/>
+          <w:sz w:val="24"/>
+          <w:szCs w:val="24"/>
+        </w:rPr>
+        <w:t xml:space="preserve"> en un costo exagerado</w:t>
+      </w:r>
+      <w:r>
+        <w:rPr>
+          <w:rFonts w:ascii="Times New Roman" w:hAnsi="Times New Roman" w:cs="Times New Roman"/>
+          <w:sz w:val="24"/>
+          <w:szCs w:val="24"/>
+        </w:rPr>
+        <w:t>,</w:t>
+      </w:r>
+      <w:r>
+        <w:rPr>
+          <w:rFonts w:ascii="Times New Roman" w:hAnsi="Times New Roman" w:cs="Times New Roman"/>
+          <w:sz w:val="24"/>
+          <w:szCs w:val="24"/>
+        </w:rPr>
+        <w:t xml:space="preserve"> el cual </w:t>
+      </w:r>
+      <w:r>
+        <w:rPr>
+          <w:rFonts w:ascii="Times New Roman" w:hAnsi="Times New Roman" w:cs="Times New Roman"/>
+          <w:sz w:val="24"/>
+          <w:szCs w:val="24"/>
+        </w:rPr>
+        <w:t>se</w:t>
+      </w:r>
+      <w:r>
+        <w:rPr>
+          <w:rFonts w:ascii="Times New Roman" w:hAnsi="Times New Roman" w:cs="Times New Roman"/>
+          <w:sz w:val="24"/>
+          <w:szCs w:val="24"/>
+        </w:rPr>
+        <w:t xml:space="preserve"> ve afectado en el precio del inmueble o producto que se esté realizando.</w:t>
+      </w:r>
+    </w:p>
+    <w:p>
+      <w:pPr>
+        <w:rPr>
+          <w:rFonts w:ascii="Times New Roman" w:hAnsi="Times New Roman" w:cs="Times New Roman"/>
+          <w:b/>
+          <w:sz w:val="24"/>
+          <w:szCs w:val="24"/>
+        </w:rPr>
+      </w:pPr>
+      <w:r>
+        <w:rPr>
+          <w:rFonts w:ascii="Times New Roman" w:hAnsi="Times New Roman" w:cs="Times New Roman"/>
+          <w:sz w:val="24"/>
+          <w:szCs w:val="24"/>
+        </w:rPr>
+        <w:t>Por eso es necesario, implementar una maqui</w:t>
+      </w:r>
+      <w:r>
+        <w:rPr>
+          <w:rFonts w:ascii="Times New Roman" w:hAnsi="Times New Roman" w:cs="Times New Roman"/>
+          <w:sz w:val="24"/>
+          <w:szCs w:val="24"/>
+        </w:rPr>
+        <w:t xml:space="preserve">na fresadora </w:t>
+      </w:r>
+      <w:r>
+        <w:rPr>
+          <w:rFonts w:ascii="Times New Roman" w:hAnsi="Times New Roman" w:cs="Times New Roman"/>
+          <w:sz w:val="24"/>
+          <w:szCs w:val="24"/>
+        </w:rPr>
+        <w:t>automatizada</w:t>
+      </w:r>
+      <w:r>
+        <w:rPr>
+          <w:rFonts w:ascii="Times New Roman" w:hAnsi="Times New Roman" w:cs="Times New Roman"/>
+          <w:sz w:val="24"/>
+          <w:szCs w:val="24"/>
+        </w:rPr>
+        <w:t xml:space="preserve"> a un</w:t>
+      </w:r>
+      <w:r>
+        <w:rPr>
+          <w:rFonts w:ascii="Times New Roman" w:hAnsi="Times New Roman" w:cs="Times New Roman"/>
+          <w:sz w:val="24"/>
+          <w:szCs w:val="24"/>
+        </w:rPr>
+        <w:t xml:space="preserve"> precio accesible y fácil de manejar, siendo así</w:t>
+      </w:r>
+      <w:r>
+        <w:rPr>
+          <w:rFonts w:ascii="Times New Roman" w:hAnsi="Times New Roman" w:cs="Times New Roman"/>
+          <w:sz w:val="24"/>
+          <w:szCs w:val="24"/>
+        </w:rPr>
+        <w:t xml:space="preserve"> agilizaremos los procesos de ésta máquina</w:t>
+      </w:r>
+      <w:r>
+        <w:rPr>
+          <w:rFonts w:ascii="Times New Roman" w:hAnsi="Times New Roman" w:cs="Times New Roman"/>
+          <w:sz w:val="24"/>
+          <w:szCs w:val="24"/>
+        </w:rPr>
+        <w:t xml:space="preserve"> para moldear, grabar, tallar y fresar en madera.</w:t>
       </w:r>
     </w:p>
     <w:p>
@@ -2348,6 +2835,7 @@
           <w:sz w:val="24"/>
           <w:szCs w:val="24"/>
         </w:rPr>
+        <w:lastRenderedPageBreak/>
         <w:t>Descripción del Problema</w:t>
       </w:r>
     </w:p>
@@ -2385,7 +2873,31 @@
           <w:sz w:val="24"/>
           <w:szCs w:val="24"/>
         </w:rPr>
-        <w:t xml:space="preserve"> que permite la fabricación de aplicaciones de “tallado en madera”</w:t>
+        <w:t xml:space="preserve"> que permite la fabricación de </w:t>
+      </w:r>
+      <w:r>
+        <w:rPr>
+          <w:rFonts w:ascii="Times New Roman" w:hAnsi="Times New Roman" w:cs="Times New Roman"/>
+          <w:sz w:val="24"/>
+          <w:szCs w:val="24"/>
+        </w:rPr>
+        <w:t>aplicaciones</w:t>
+      </w:r>
+      <w:r>
+        <w:rPr>
+          <w:rFonts w:ascii="Times New Roman" w:hAnsi="Times New Roman" w:cs="Times New Roman"/>
+          <w:sz w:val="24"/>
+          <w:szCs w:val="24"/>
+        </w:rPr>
+        <w:t xml:space="preserve"> de “tallado en madera”</w:t>
+      </w:r>
+      <w:r>
+        <w:rPr>
+          <w:rFonts w:ascii="Times New Roman" w:hAnsi="Times New Roman" w:cs="Times New Roman"/>
+          <w:sz w:val="24"/>
+          <w:szCs w:val="24"/>
+        </w:rPr>
+        <w:t>,</w:t>
       </w:r>
       <w:r>
         <w:rPr>
@@ -2401,15 +2913,55 @@
           <w:sz w:val="24"/>
           <w:szCs w:val="24"/>
         </w:rPr>
-        <w:t xml:space="preserve">és de este </w:t>
-      </w:r>
-      <w:r>
-        <w:rPr>
-          <w:rFonts w:ascii="Times New Roman" w:hAnsi="Times New Roman" w:cs="Times New Roman"/>
-          <w:sz w:val="24"/>
-          <w:szCs w:val="24"/>
-        </w:rPr>
-        <w:t>elaboramos un diseño y lo  implementamos para un</w:t>
+        <w:t xml:space="preserve">és de </w:t>
+      </w:r>
+      <w:r>
+        <w:rPr>
+          <w:rFonts w:ascii="Times New Roman" w:hAnsi="Times New Roman" w:cs="Times New Roman"/>
+          <w:sz w:val="24"/>
+          <w:szCs w:val="24"/>
+        </w:rPr>
+        <w:t>é</w:t>
+      </w:r>
+      <w:r>
+        <w:rPr>
+          <w:rFonts w:ascii="Times New Roman" w:hAnsi="Times New Roman" w:cs="Times New Roman"/>
+          <w:sz w:val="24"/>
+          <w:szCs w:val="24"/>
+        </w:rPr>
+        <w:t xml:space="preserve">ste </w:t>
+      </w:r>
+      <w:r>
+        <w:rPr>
+          <w:rFonts w:ascii="Times New Roman" w:hAnsi="Times New Roman" w:cs="Times New Roman"/>
+          <w:sz w:val="24"/>
+          <w:szCs w:val="24"/>
+        </w:rPr>
+        <w:t xml:space="preserve">elaboramos un diseño y </w:t>
+      </w:r>
+      <w:r>
+        <w:rPr>
+          <w:rFonts w:ascii="Times New Roman" w:hAnsi="Times New Roman" w:cs="Times New Roman"/>
+          <w:sz w:val="24"/>
+          <w:szCs w:val="24"/>
+        </w:rPr>
+        <w:t>lo implementamos</w:t>
+      </w:r>
+      <w:r>
+        <w:rPr>
+          <w:rFonts w:ascii="Times New Roman" w:hAnsi="Times New Roman" w:cs="Times New Roman"/>
+          <w:sz w:val="24"/>
+          <w:szCs w:val="24"/>
+        </w:rPr>
+        <w:t xml:space="preserve"> </w:t>
+      </w:r>
+      <w:r>
+        <w:rPr>
+          <w:rFonts w:ascii="Times New Roman" w:hAnsi="Times New Roman" w:cs="Times New Roman"/>
+          <w:sz w:val="24"/>
+          <w:szCs w:val="24"/>
+        </w:rPr>
+        <w:t>en el</w:t>
       </w:r>
       <w:r>
         <w:rPr>
@@ -2425,7 +2977,39 @@
           <w:sz w:val="24"/>
           <w:szCs w:val="24"/>
         </w:rPr>
-        <w:t xml:space="preserve"> en el Municipio de Sahagún, este consiste en la aplicación de un sistema de </w:t>
+        <w:t xml:space="preserve"> en el Municipio de Sahagún</w:t>
+      </w:r>
+      <w:r>
+        <w:rPr>
+          <w:rFonts w:ascii="Times New Roman" w:hAnsi="Times New Roman" w:cs="Times New Roman"/>
+          <w:sz w:val="24"/>
+          <w:szCs w:val="24"/>
+        </w:rPr>
+        <w:t>.</w:t>
+      </w:r>
+      <w:r>
+        <w:rPr>
+          <w:rFonts w:ascii="Times New Roman" w:hAnsi="Times New Roman" w:cs="Times New Roman"/>
+          <w:sz w:val="24"/>
+          <w:szCs w:val="24"/>
+        </w:rPr>
+        <w:t xml:space="preserve"> </w:t>
+      </w:r>
+      <w:r>
+        <w:rPr>
+          <w:rFonts w:ascii="Times New Roman" w:hAnsi="Times New Roman" w:cs="Times New Roman"/>
+          <w:sz w:val="24"/>
+          <w:szCs w:val="24"/>
+        </w:rPr>
+        <w:t>É</w:t>
+      </w:r>
+      <w:r>
+        <w:rPr>
+          <w:rFonts w:ascii="Times New Roman" w:hAnsi="Times New Roman" w:cs="Times New Roman"/>
+          <w:sz w:val="24"/>
+          <w:szCs w:val="24"/>
+        </w:rPr>
+        <w:t xml:space="preserve">ste consiste en la aplicación de un sistema de </w:t>
       </w:r>
       <w:r>
         <w:rPr>
@@ -2441,7 +3025,23 @@
           <w:sz w:val="24"/>
           <w:szCs w:val="24"/>
         </w:rPr>
-        <w:t xml:space="preserve">de una forma más práctica  para el administrador ya que genera menos gastos a la hora de </w:t>
+        <w:t xml:space="preserve">de una forma más </w:t>
+      </w:r>
+      <w:r>
+        <w:rPr>
+          <w:rFonts w:ascii="Times New Roman" w:hAnsi="Times New Roman" w:cs="Times New Roman"/>
+          <w:sz w:val="24"/>
+          <w:szCs w:val="24"/>
+        </w:rPr>
+        <w:t>práctica para</w:t>
+      </w:r>
+      <w:r>
+        <w:rPr>
+          <w:rFonts w:ascii="Times New Roman" w:hAnsi="Times New Roman" w:cs="Times New Roman"/>
+          <w:sz w:val="24"/>
+          <w:szCs w:val="24"/>
+        </w:rPr>
+        <w:t xml:space="preserve"> el administrador ya que genera menos gastos a la hora de </w:t>
       </w:r>
       <w:r>
         <w:rPr>
@@ -2762,6 +3362,7 @@
           <w:sz w:val="24"/>
           <w:szCs w:val="24"/>
         </w:rPr>
+        <w:lastRenderedPageBreak/>
         <w:t>Justificación</w:t>
       </w:r>
     </w:p>
@@ -2790,7 +3391,207 @@
           <w:sz w:val="24"/>
           <w:szCs w:val="24"/>
         </w:rPr>
-        <w:t>La idea de este proyecto es llevar lo manual a lo tecnológico ya que hoy en día debemos de aprovechar todas las posibilidades que tenemos en nuestras manos estas herramientas, donde también tenemos tiempo y espacio, el aprovechamiento de estas están vinculadas a lo técnica y economía cuando comenzamos un proyecto  podemos generar gastos fuera del alcance de nuestro bolsillo, pero a la vez estos gastos con el tiempo ahorramos  dinero y si somos emprendedores podemos sacarle gran provecho a la situación, cuando lo  llevamos a la práctica ya no serían gastos, sino ganancias.</w:t>
+        <w:t xml:space="preserve">La idea de este proyecto es llevar lo manual a lo </w:t>
+      </w:r>
+      <w:r>
+        <w:rPr>
+          <w:rFonts w:ascii="Times New Roman" w:hAnsi="Times New Roman" w:cs="Times New Roman"/>
+          <w:sz w:val="24"/>
+          <w:szCs w:val="24"/>
+        </w:rPr>
+        <w:t>auto</w:t>
+      </w:r>
+      <w:r>
+        <w:rPr>
+          <w:rFonts w:ascii="Times New Roman" w:hAnsi="Times New Roman" w:cs="Times New Roman"/>
+          <w:sz w:val="24"/>
+          <w:szCs w:val="24"/>
+        </w:rPr>
+        <w:t>matizado</w:t>
+      </w:r>
+      <w:r>
+        <w:rPr>
+          <w:rFonts w:ascii="Times New Roman" w:hAnsi="Times New Roman" w:cs="Times New Roman"/>
+          <w:sz w:val="24"/>
+          <w:szCs w:val="24"/>
+        </w:rPr>
+        <w:t>,</w:t>
+      </w:r>
+      <w:r>
+        <w:rPr>
+          <w:rFonts w:ascii="Times New Roman" w:hAnsi="Times New Roman" w:cs="Times New Roman"/>
+          <w:sz w:val="24"/>
+          <w:szCs w:val="24"/>
+        </w:rPr>
+        <w:t xml:space="preserve"> ya que hoy en</w:t>
+      </w:r>
+      <w:r>
+        <w:rPr>
+          <w:rFonts w:ascii="Times New Roman" w:hAnsi="Times New Roman" w:cs="Times New Roman"/>
+          <w:sz w:val="24"/>
+          <w:szCs w:val="24"/>
+        </w:rPr>
+        <w:t xml:space="preserve"> día debemos</w:t>
+      </w:r>
+      <w:r>
+        <w:rPr>
+          <w:rFonts w:ascii="Times New Roman" w:hAnsi="Times New Roman" w:cs="Times New Roman"/>
+          <w:sz w:val="24"/>
+          <w:szCs w:val="24"/>
+        </w:rPr>
+        <w:t xml:space="preserve"> aprovechar todas las posibilidades que tenemos en nuestras manos</w:t>
+      </w:r>
+      <w:r>
+        <w:rPr>
+          <w:rFonts w:ascii="Times New Roman" w:hAnsi="Times New Roman" w:cs="Times New Roman"/>
+          <w:sz w:val="24"/>
+          <w:szCs w:val="24"/>
+        </w:rPr>
+        <w:t xml:space="preserve"> </w:t>
+      </w:r>
+      <w:r>
+        <w:rPr>
+          <w:rFonts w:ascii="Times New Roman" w:hAnsi="Times New Roman" w:cs="Times New Roman"/>
+          <w:sz w:val="24"/>
+          <w:szCs w:val="24"/>
+        </w:rPr>
+        <w:t>con</w:t>
+      </w:r>
+      <w:r>
+        <w:rPr>
+          <w:rFonts w:ascii="Times New Roman" w:hAnsi="Times New Roman" w:cs="Times New Roman"/>
+          <w:sz w:val="24"/>
+          <w:szCs w:val="24"/>
+        </w:rPr>
+        <w:t xml:space="preserve"> estas herramientas, donde también tenemos tiempo y espacio</w:t>
+      </w:r>
+      <w:r>
+        <w:rPr>
+          <w:rFonts w:ascii="Times New Roman" w:hAnsi="Times New Roman" w:cs="Times New Roman"/>
+          <w:sz w:val="24"/>
+          <w:szCs w:val="24"/>
+        </w:rPr>
+        <w:t>; el aprovechamiento de é</w:t>
+      </w:r>
+      <w:r>
+        <w:rPr>
+          <w:rFonts w:ascii="Times New Roman" w:hAnsi="Times New Roman" w:cs="Times New Roman"/>
+          <w:sz w:val="24"/>
+          <w:szCs w:val="24"/>
+        </w:rPr>
+        <w:t>stas</w:t>
+      </w:r>
+      <w:r>
+        <w:rPr>
+          <w:rFonts w:ascii="Times New Roman" w:hAnsi="Times New Roman" w:cs="Times New Roman"/>
+          <w:sz w:val="24"/>
+          <w:szCs w:val="24"/>
+        </w:rPr>
+        <w:t>, está</w:t>
+      </w:r>
+      <w:r>
+        <w:rPr>
+          <w:rFonts w:ascii="Times New Roman" w:hAnsi="Times New Roman" w:cs="Times New Roman"/>
+          <w:sz w:val="24"/>
+          <w:szCs w:val="24"/>
+        </w:rPr>
+        <w:t xml:space="preserve"> vinculad</w:t>
+      </w:r>
+      <w:r>
+        <w:rPr>
+          <w:rFonts w:ascii="Times New Roman" w:hAnsi="Times New Roman" w:cs="Times New Roman"/>
+          <w:sz w:val="24"/>
+          <w:szCs w:val="24"/>
+        </w:rPr>
+        <w:t>o</w:t>
+      </w:r>
+      <w:r>
+        <w:rPr>
+          <w:rFonts w:ascii="Times New Roman" w:hAnsi="Times New Roman" w:cs="Times New Roman"/>
+          <w:sz w:val="24"/>
+          <w:szCs w:val="24"/>
+        </w:rPr>
+        <w:t xml:space="preserve"> a l</w:t>
+      </w:r>
+      <w:r>
+        <w:rPr>
+          <w:rFonts w:ascii="Times New Roman" w:hAnsi="Times New Roman" w:cs="Times New Roman"/>
+          <w:sz w:val="24"/>
+          <w:szCs w:val="24"/>
+        </w:rPr>
+        <w:t>a</w:t>
+      </w:r>
+      <w:r>
+        <w:rPr>
+          <w:rFonts w:ascii="Times New Roman" w:hAnsi="Times New Roman" w:cs="Times New Roman"/>
+          <w:sz w:val="24"/>
+          <w:szCs w:val="24"/>
+        </w:rPr>
+        <w:t xml:space="preserve"> técnica y economía</w:t>
+      </w:r>
+      <w:r>
+        <w:rPr>
+          <w:rFonts w:ascii="Times New Roman" w:hAnsi="Times New Roman" w:cs="Times New Roman"/>
+          <w:sz w:val="24"/>
+          <w:szCs w:val="24"/>
+        </w:rPr>
+        <w:t>,</w:t>
+      </w:r>
+      <w:r>
+        <w:rPr>
+          <w:rFonts w:ascii="Times New Roman" w:hAnsi="Times New Roman" w:cs="Times New Roman"/>
+          <w:sz w:val="24"/>
+          <w:szCs w:val="24"/>
+        </w:rPr>
+        <w:t xml:space="preserve"> cuando comenzamos un proyecto  podemos generar gastos fuera del alcance de nuestro bolsillo, pero a la vez estos</w:t>
+      </w:r>
+      <w:r>
+        <w:rPr>
+          <w:rFonts w:ascii="Times New Roman" w:hAnsi="Times New Roman" w:cs="Times New Roman"/>
+          <w:sz w:val="24"/>
+          <w:szCs w:val="24"/>
+        </w:rPr>
+        <w:t xml:space="preserve"> </w:t>
+      </w:r>
+      <w:r>
+        <w:rPr>
+          <w:rFonts w:ascii="Times New Roman" w:hAnsi="Times New Roman" w:cs="Times New Roman"/>
+          <w:sz w:val="24"/>
+          <w:szCs w:val="24"/>
+        </w:rPr>
+        <w:t>gastos con el tiempo</w:t>
+      </w:r>
+      <w:r>
+        <w:rPr>
+          <w:rFonts w:ascii="Times New Roman" w:hAnsi="Times New Roman" w:cs="Times New Roman"/>
+          <w:sz w:val="24"/>
+          <w:szCs w:val="24"/>
+        </w:rPr>
+        <w:t xml:space="preserve"> si </w:t>
+      </w:r>
+      <w:r>
+        <w:rPr>
+          <w:rFonts w:ascii="Times New Roman" w:hAnsi="Times New Roman" w:cs="Times New Roman"/>
+          <w:sz w:val="24"/>
+          <w:szCs w:val="24"/>
+        </w:rPr>
+        <w:t xml:space="preserve">ahorramos  dinero y si somos emprendedores podemos sacarle gran provecho a la situación, cuando lo  llevamos a la práctica ya no serían gastos, sino </w:t>
+      </w:r>
+      <w:r>
+        <w:rPr>
+          <w:rFonts w:ascii="Times New Roman" w:hAnsi="Times New Roman" w:cs="Times New Roman"/>
+          <w:sz w:val="24"/>
+          <w:szCs w:val="24"/>
+        </w:rPr>
+        <w:t>inversión</w:t>
+      </w:r>
+      <w:r>
+        <w:rPr>
+          <w:rFonts w:ascii="Times New Roman" w:hAnsi="Times New Roman" w:cs="Times New Roman"/>
+          <w:sz w:val="24"/>
+          <w:szCs w:val="24"/>
+        </w:rPr>
+        <w:t>.</w:t>
       </w:r>
     </w:p>
     <w:p>
@@ -2832,18 +3633,16 @@
           <w:sz w:val="24"/>
           <w:szCs w:val="24"/>
         </w:rPr>
-        <w:t>0% el consumo de estos, más que cualquier otro producto artesanal en la región y con esta fresadora tenemos la oportunidad de obtener una mejor eficiencia en cuanto a la puntualidad de entregar un producto y la calidad de este,</w:t>
-      </w:r>
-    </w:p>
-    <w:p>
-      <w:pPr>
-        <w:jc w:val="both"/>
-        <w:rPr>
-          <w:rFonts w:ascii="Times New Roman" w:hAnsi="Times New Roman" w:cs="Times New Roman"/>
-          <w:sz w:val="24"/>
-          <w:szCs w:val="24"/>
-        </w:rPr>
-      </w:pPr>
+        <w:t>0% el consumo de estos, más que cualquier otro producto artesanal en la región y con esta fresadora tenemos la oportunidad de obtener una mejor eficiencia en cuanto a la puntualidad de entregar un</w:t>
+      </w:r>
+      <w:r>
+        <w:rPr>
+          <w:rFonts w:ascii="Times New Roman" w:hAnsi="Times New Roman" w:cs="Times New Roman"/>
+          <w:sz w:val="24"/>
+          <w:szCs w:val="24"/>
+        </w:rPr>
+        <w:t xml:space="preserve"> producto y la calidad de éste.</w:t>
+      </w:r>
     </w:p>
     <w:p>
       <w:pPr>
@@ -3112,7 +3911,23 @@
           <w:sz w:val="24"/>
           <w:szCs w:val="24"/>
         </w:rPr>
-        <w:t xml:space="preserve">Crear una </w:t>
+        <w:t>Elaborar</w:t>
+      </w:r>
+      <w:r>
+        <w:rPr>
+          <w:rFonts w:ascii="Times New Roman" w:hAnsi="Times New Roman" w:cs="Times New Roman"/>
+          <w:sz w:val="24"/>
+          <w:szCs w:val="24"/>
+        </w:rPr>
+        <w:t xml:space="preserve"> </w:t>
+      </w:r>
+      <w:r>
+        <w:rPr>
+          <w:rFonts w:ascii="Times New Roman" w:hAnsi="Times New Roman" w:cs="Times New Roman"/>
+          <w:sz w:val="24"/>
+          <w:szCs w:val="24"/>
+        </w:rPr>
+        <w:t xml:space="preserve">el sistema </w:t>
       </w:r>
       <w:r>
         <w:rPr>
@@ -3121,7 +3936,7 @@
           <w:szCs w:val="24"/>
           <w:lang w:val="es-ES"/>
         </w:rPr>
-        <w:t xml:space="preserve">sistematización de una fresadora </w:t>
+        <w:t xml:space="preserve">de una fresadora </w:t>
       </w:r>
       <w:r>
         <w:rPr>
@@ -3682,14 +4497,92 @@
     </w:p>
     <w:p>
       <w:pPr>
+        <w:spacing w:line="259" w:lineRule="auto"/>
+      </w:pPr>
+      <w:r>
+        <w:br w:type="page"/>
+      </w:r>
+    </w:p>
+    <w:p>
+      <w:pPr>
         <w:tabs>
           <w:tab w:val="left" w:pos="6750"/>
         </w:tabs>
         <w:jc w:val="center"/>
-      </w:pPr>
+        <w:rPr>
+          <w:rFonts w:ascii="Times New Roman" w:hAnsi="Times New Roman" w:cs="Times New Roman"/>
+          <w:b/>
+          <w:sz w:val="24"/>
+        </w:rPr>
+      </w:pPr>
+      <w:r>
+        <w:rPr>
+          <w:rFonts w:ascii="Times New Roman" w:hAnsi="Times New Roman" w:cs="Times New Roman"/>
+          <w:b/>
+          <w:sz w:val="24"/>
+        </w:rPr>
+        <w:lastRenderedPageBreak/>
+        <w:t>10. Bibliografía</w:t>
+      </w:r>
+    </w:p>
+    <w:p>
+      <w:pPr>
+        <w:tabs>
+          <w:tab w:val="left" w:pos="6750"/>
+        </w:tabs>
+        <w:rPr>
+          <w:rFonts w:ascii="Times New Roman" w:hAnsi="Times New Roman" w:cs="Times New Roman"/>
+          <w:sz w:val="24"/>
+        </w:rPr>
+      </w:pPr>
+      <w:hyperlink r:id="rId7" w:history="1">
+        <w:r>
+          <w:rPr>
+            <w:rStyle w:val="Hipervnculo"/>
+            <w:rFonts w:ascii="Times New Roman" w:hAnsi="Times New Roman" w:cs="Times New Roman"/>
+            <w:sz w:val="24"/>
+          </w:rPr>
+          <w:t>https://es.wikipedia.org/wiki/Fresadora</w:t>
+        </w:r>
+      </w:hyperlink>
+      <w:r>
+        <w:rPr>
+          <w:rFonts w:ascii="Times New Roman" w:hAnsi="Times New Roman" w:cs="Times New Roman"/>
+          <w:sz w:val="24"/>
+        </w:rPr>
+        <w:t xml:space="preserve"> </w:t>
+      </w:r>
+    </w:p>
+    <w:p>
+      <w:pPr>
+        <w:tabs>
+          <w:tab w:val="left" w:pos="6750"/>
+        </w:tabs>
+        <w:rPr>
+          <w:rFonts w:ascii="Times New Roman" w:hAnsi="Times New Roman" w:cs="Times New Roman"/>
+          <w:sz w:val="24"/>
+        </w:rPr>
+      </w:pPr>
+      <w:hyperlink r:id="rId8" w:history="1">
+        <w:r>
+          <w:rPr>
+            <w:rStyle w:val="Hipervnculo"/>
+            <w:rFonts w:ascii="Times New Roman" w:hAnsi="Times New Roman" w:cs="Times New Roman"/>
+            <w:sz w:val="24"/>
+          </w:rPr>
+          <w:t>https://www.demaquinasyherramientas.com/mecanizado/fresadoras-cnc</w:t>
+        </w:r>
+      </w:hyperlink>
+      <w:r>
+        <w:rPr>
+          <w:rFonts w:ascii="Times New Roman" w:hAnsi="Times New Roman" w:cs="Times New Roman"/>
+          <w:sz w:val="24"/>
+        </w:rPr>
+        <w:t xml:space="preserve"> </w:t>
+      </w:r>
     </w:p>
     <w:sectPr>
-      <w:headerReference w:type="default" r:id="rId7"/>
+      <w:headerReference w:type="default" r:id="rId9"/>
       <w:pgSz w:w="12240" w:h="15840"/>
       <w:pgMar w:top="1417" w:right="1701" w:bottom="1417" w:left="1701" w:header="708" w:footer="708" w:gutter="0"/>
       <w:cols w:space="708"/>
@@ -3700,7 +4593,7 @@
 </file>
 
 <file path=word/endnotes.xml><?xml version="1.0" encoding="utf-8"?>
-<w:endnotes xmlns:wpc="http://schemas.microsoft.com/office/word/2010/wordprocessingCanvas" xmlns:cx="http://schemas.microsoft.com/office/drawing/2014/chartex" xmlns:mc="http://schemas.openxmlformats.org/markup-compatibility/2006" xmlns:o="urn:schemas-microsoft-com:office:office" xmlns:r="http://schemas.openxmlformats.org/officeDocument/2006/relationships" xmlns:m="http://schemas.openxmlformats.org/officeDocument/2006/math" xmlns:v="urn:schemas-microsoft-com:vml" xmlns:wp14="http://schemas.microsoft.com/office/word/2010/wordprocessingDrawing" xmlns:wp="http://schemas.openxmlformats.org/drawingml/2006/wordprocessingDrawing" xmlns:w10="urn:schemas-microsoft-com:office:word" xmlns:w="http://schemas.openxmlformats.org/wordprocessingml/2006/main" xmlns:w14="http://schemas.microsoft.com/office/word/2010/wordml" xmlns:w15="http://schemas.microsoft.com/office/word/2012/wordml" xmlns:w16se="http://schemas.microsoft.com/office/word/2015/wordml/symex" xmlns:wpg="http://schemas.microsoft.com/office/word/2010/wordprocessingGroup" xmlns:wpi="http://schemas.microsoft.com/office/word/2010/wordprocessingInk" xmlns:wne="http://schemas.microsoft.com/office/word/2006/wordml" xmlns:wps="http://schemas.microsoft.com/office/word/2010/wordprocessingShape" mc:Ignorable="w14 w15 w16se wp14">
+<w:endnotes xmlns:wpc="http://schemas.microsoft.com/office/word/2010/wordprocessingCanvas" xmlns:mc="http://schemas.openxmlformats.org/markup-compatibility/2006" xmlns:o="urn:schemas-microsoft-com:office:office" xmlns:r="http://schemas.openxmlformats.org/officeDocument/2006/relationships" xmlns:m="http://schemas.openxmlformats.org/officeDocument/2006/math" xmlns:v="urn:schemas-microsoft-com:vml" xmlns:wp14="http://schemas.microsoft.com/office/word/2010/wordprocessingDrawing" xmlns:wp="http://schemas.openxmlformats.org/drawingml/2006/wordprocessingDrawing" xmlns:w10="urn:schemas-microsoft-com:office:word" xmlns:w="http://schemas.openxmlformats.org/wordprocessingml/2006/main" xmlns:w14="http://schemas.microsoft.com/office/word/2010/wordml" xmlns:w15="http://schemas.microsoft.com/office/word/2012/wordml" xmlns:wpg="http://schemas.microsoft.com/office/word/2010/wordprocessingGroup" xmlns:wpi="http://schemas.microsoft.com/office/word/2010/wordprocessingInk" xmlns:wne="http://schemas.microsoft.com/office/word/2006/wordml" xmlns:wps="http://schemas.microsoft.com/office/word/2010/wordprocessingShape" mc:Ignorable="w14 w15 wp14">
   <w:endnote w:type="separator" w:id="-1">
     <w:p>
       <w:pPr>
@@ -3725,7 +4618,7 @@
 </file>
 
 <file path=word/footnotes.xml><?xml version="1.0" encoding="utf-8"?>
-<w:footnotes xmlns:wpc="http://schemas.microsoft.com/office/word/2010/wordprocessingCanvas" xmlns:cx="http://schemas.microsoft.com/office/drawing/2014/chartex" xmlns:mc="http://schemas.openxmlformats.org/markup-compatibility/2006" xmlns:o="urn:schemas-microsoft-com:office:office" xmlns:r="http://schemas.openxmlformats.org/officeDocument/2006/relationships" xmlns:m="http://schemas.openxmlformats.org/officeDocument/2006/math" xmlns:v="urn:schemas-microsoft-com:vml" xmlns:wp14="http://schemas.microsoft.com/office/word/2010/wordprocessingDrawing" xmlns:wp="http://schemas.openxmlformats.org/drawingml/2006/wordprocessingDrawing" xmlns:w10="urn:schemas-microsoft-com:office:word" xmlns:w="http://schemas.openxmlformats.org/wordprocessingml/2006/main" xmlns:w14="http://schemas.microsoft.com/office/word/2010/wordml" xmlns:w15="http://schemas.microsoft.com/office/word/2012/wordml" xmlns:w16se="http://schemas.microsoft.com/office/word/2015/wordml/symex" xmlns:wpg="http://schemas.microsoft.com/office/word/2010/wordprocessingGroup" xmlns:wpi="http://schemas.microsoft.com/office/word/2010/wordprocessingInk" xmlns:wne="http://schemas.microsoft.com/office/word/2006/wordml" xmlns:wps="http://schemas.microsoft.com/office/word/2010/wordprocessingShape" mc:Ignorable="w14 w15 w16se wp14">
+<w:footnotes xmlns:wpc="http://schemas.microsoft.com/office/word/2010/wordprocessingCanvas" xmlns:mc="http://schemas.openxmlformats.org/markup-compatibility/2006" xmlns:o="urn:schemas-microsoft-com:office:office" xmlns:r="http://schemas.openxmlformats.org/officeDocument/2006/relationships" xmlns:m="http://schemas.openxmlformats.org/officeDocument/2006/math" xmlns:v="urn:schemas-microsoft-com:vml" xmlns:wp14="http://schemas.microsoft.com/office/word/2010/wordprocessingDrawing" xmlns:wp="http://schemas.openxmlformats.org/drawingml/2006/wordprocessingDrawing" xmlns:w10="urn:schemas-microsoft-com:office:word" xmlns:w="http://schemas.openxmlformats.org/wordprocessingml/2006/main" xmlns:w14="http://schemas.microsoft.com/office/word/2010/wordml" xmlns:w15="http://schemas.microsoft.com/office/word/2012/wordml" xmlns:wpg="http://schemas.microsoft.com/office/word/2010/wordprocessingGroup" xmlns:wpi="http://schemas.microsoft.com/office/word/2010/wordprocessingInk" xmlns:wne="http://schemas.microsoft.com/office/word/2006/wordml" xmlns:wps="http://schemas.microsoft.com/office/word/2010/wordprocessingShape" mc:Ignorable="w14 w15 wp14">
   <w:footnote w:type="separator" w:id="-1">
     <w:p>
       <w:pPr>
@@ -3750,7 +4643,7 @@
 </file>
 
 <file path=word/header1.xml><?xml version="1.0" encoding="utf-8"?>
-<w:hdr xmlns:wpc="http://schemas.microsoft.com/office/word/2010/wordprocessingCanvas" xmlns:cx="http://schemas.microsoft.com/office/drawing/2014/chartex" xmlns:mc="http://schemas.openxmlformats.org/markup-compatibility/2006" xmlns:o="urn:schemas-microsoft-com:office:office" xmlns:r="http://schemas.openxmlformats.org/officeDocument/2006/relationships" xmlns:m="http://schemas.openxmlformats.org/officeDocument/2006/math" xmlns:v="urn:schemas-microsoft-com:vml" xmlns:wp14="http://schemas.microsoft.com/office/word/2010/wordprocessingDrawing" xmlns:wp="http://schemas.openxmlformats.org/drawingml/2006/wordprocessingDrawing" xmlns:w10="urn:schemas-microsoft-com:office:word" xmlns:w="http://schemas.openxmlformats.org/wordprocessingml/2006/main" xmlns:w14="http://schemas.microsoft.com/office/word/2010/wordml" xmlns:w15="http://schemas.microsoft.com/office/word/2012/wordml" xmlns:w16se="http://schemas.microsoft.com/office/word/2015/wordml/symex" xmlns:wpg="http://schemas.microsoft.com/office/word/2010/wordprocessingGroup" xmlns:wpi="http://schemas.microsoft.com/office/word/2010/wordprocessingInk" xmlns:wne="http://schemas.microsoft.com/office/word/2006/wordml" xmlns:wps="http://schemas.microsoft.com/office/word/2010/wordprocessingShape" mc:Ignorable="w14 w15 w16se wp14">
+<w:hdr xmlns:wpc="http://schemas.microsoft.com/office/word/2010/wordprocessingCanvas" xmlns:mc="http://schemas.openxmlformats.org/markup-compatibility/2006" xmlns:o="urn:schemas-microsoft-com:office:office" xmlns:r="http://schemas.openxmlformats.org/officeDocument/2006/relationships" xmlns:m="http://schemas.openxmlformats.org/officeDocument/2006/math" xmlns:v="urn:schemas-microsoft-com:vml" xmlns:wp14="http://schemas.microsoft.com/office/word/2010/wordprocessingDrawing" xmlns:wp="http://schemas.openxmlformats.org/drawingml/2006/wordprocessingDrawing" xmlns:w10="urn:schemas-microsoft-com:office:word" xmlns:w="http://schemas.openxmlformats.org/wordprocessingml/2006/main" xmlns:w14="http://schemas.microsoft.com/office/word/2010/wordml" xmlns:w15="http://schemas.microsoft.com/office/word/2012/wordml" xmlns:wpg="http://schemas.microsoft.com/office/word/2010/wordprocessingGroup" xmlns:wpi="http://schemas.microsoft.com/office/word/2010/wordprocessingInk" xmlns:wne="http://schemas.microsoft.com/office/word/2006/wordml" xmlns:wps="http://schemas.microsoft.com/office/word/2010/wordprocessingShape" mc:Ignorable="w14 w15 wp14">
   <w:p>
     <w:pPr>
       <w:jc w:val="center"/>
@@ -3858,7 +4751,7 @@
 </file>
 
 <file path=word/numbering.xml><?xml version="1.0" encoding="utf-8"?>
-<w:numbering xmlns:wpc="http://schemas.microsoft.com/office/word/2010/wordprocessingCanvas" xmlns:cx="http://schemas.microsoft.com/office/drawing/2014/chartex" xmlns:mc="http://schemas.openxmlformats.org/markup-compatibility/2006" xmlns:o="urn:schemas-microsoft-com:office:office" xmlns:r="http://schemas.openxmlformats.org/officeDocument/2006/relationships" xmlns:m="http://schemas.openxmlformats.org/officeDocument/2006/math" xmlns:v="urn:schemas-microsoft-com:vml" xmlns:wp14="http://schemas.microsoft.com/office/word/2010/wordprocessingDrawing" xmlns:wp="http://schemas.openxmlformats.org/drawingml/2006/wordprocessingDrawing" xmlns:w10="urn:schemas-microsoft-com:office:word" xmlns:w="http://schemas.openxmlformats.org/wordprocessingml/2006/main" xmlns:w14="http://schemas.microsoft.com/office/word/2010/wordml" xmlns:w15="http://schemas.microsoft.com/office/word/2012/wordml" xmlns:w16se="http://schemas.microsoft.com/office/word/2015/wordml/symex" xmlns:wpg="http://schemas.microsoft.com/office/word/2010/wordprocessingGroup" xmlns:wpi="http://schemas.microsoft.com/office/word/2010/wordprocessingInk" xmlns:wne="http://schemas.microsoft.com/office/word/2006/wordml" xmlns:wps="http://schemas.microsoft.com/office/word/2010/wordprocessingShape" mc:Ignorable="w14 w15 w16se wp14">
+<w:numbering xmlns:wpc="http://schemas.microsoft.com/office/word/2010/wordprocessingCanvas" xmlns:mc="http://schemas.openxmlformats.org/markup-compatibility/2006" xmlns:o="urn:schemas-microsoft-com:office:office" xmlns:r="http://schemas.openxmlformats.org/officeDocument/2006/relationships" xmlns:m="http://schemas.openxmlformats.org/officeDocument/2006/math" xmlns:v="urn:schemas-microsoft-com:vml" xmlns:wp14="http://schemas.microsoft.com/office/word/2010/wordprocessingDrawing" xmlns:wp="http://schemas.openxmlformats.org/drawingml/2006/wordprocessingDrawing" xmlns:w10="urn:schemas-microsoft-com:office:word" xmlns:w="http://schemas.openxmlformats.org/wordprocessingml/2006/main" xmlns:w14="http://schemas.microsoft.com/office/word/2010/wordml" xmlns:w15="http://schemas.microsoft.com/office/word/2012/wordml" xmlns:wpg="http://schemas.microsoft.com/office/word/2010/wordprocessingGroup" xmlns:wpi="http://schemas.microsoft.com/office/word/2010/wordprocessingInk" xmlns:wne="http://schemas.microsoft.com/office/word/2006/wordml" xmlns:wps="http://schemas.microsoft.com/office/word/2010/wordprocessingShape" mc:Ignorable="w14 w15 wp14">
   <w:abstractNum w:abstractNumId="0" w15:restartNumberingAfterBreak="0">
     <w:nsid w:val="0B2C4E94"/>
     <w:multiLevelType w:val="hybridMultilevel"/>
@@ -4422,33 +5315,6 @@
   </w:abstractNum>
   <w:num w:numId="1">
     <w:abstractNumId w:val="3"/>
-    <w:lvlOverride w:ilvl="0">
-      <w:startOverride w:val="1"/>
-    </w:lvlOverride>
-    <w:lvlOverride w:ilvl="1">
-      <w:startOverride w:val="1"/>
-    </w:lvlOverride>
-    <w:lvlOverride w:ilvl="2">
-      <w:startOverride w:val="1"/>
-    </w:lvlOverride>
-    <w:lvlOverride w:ilvl="3">
-      <w:startOverride w:val="1"/>
-    </w:lvlOverride>
-    <w:lvlOverride w:ilvl="4">
-      <w:startOverride w:val="1"/>
-    </w:lvlOverride>
-    <w:lvlOverride w:ilvl="5">
-      <w:startOverride w:val="1"/>
-    </w:lvlOverride>
-    <w:lvlOverride w:ilvl="6">
-      <w:startOverride w:val="1"/>
-    </w:lvlOverride>
-    <w:lvlOverride w:ilvl="7">
-      <w:startOverride w:val="1"/>
-    </w:lvlOverride>
-    <w:lvlOverride w:ilvl="8">
-      <w:startOverride w:val="1"/>
-    </w:lvlOverride>
   </w:num>
   <w:num w:numId="2">
     <w:abstractNumId w:val="4"/>
@@ -4466,7 +5332,7 @@
 </file>
 
 <file path=word/styles.xml><?xml version="1.0" encoding="utf-8"?>
-<w:styles xmlns:mc="http://schemas.openxmlformats.org/markup-compatibility/2006" xmlns:r="http://schemas.openxmlformats.org/officeDocument/2006/relationships" xmlns:w="http://schemas.openxmlformats.org/wordprocessingml/2006/main" xmlns:w14="http://schemas.microsoft.com/office/word/2010/wordml" xmlns:w15="http://schemas.microsoft.com/office/word/2012/wordml" xmlns:w16se="http://schemas.microsoft.com/office/word/2015/wordml/symex" mc:Ignorable="w14 w15 w16se">
+<w:styles xmlns:mc="http://schemas.openxmlformats.org/markup-compatibility/2006" xmlns:r="http://schemas.openxmlformats.org/officeDocument/2006/relationships" xmlns:w="http://schemas.openxmlformats.org/wordprocessingml/2006/main" xmlns:w14="http://schemas.microsoft.com/office/word/2010/wordml" xmlns:w15="http://schemas.microsoft.com/office/word/2012/wordml" mc:Ignorable="w14 w15">
   <w:docDefaults>
     <w:rPrDefault>
       <w:rPr>
@@ -4954,6 +5820,17 @@
     <w:uiPriority w:val="99"/>
     <w:rsid w:val="00984252"/>
   </w:style>
+  <w:style w:type="character" w:styleId="Hipervnculo">
+    <w:name w:val="Hyperlink"/>
+    <w:basedOn w:val="Fuentedeprrafopredeter"/>
+    <w:uiPriority w:val="99"/>
+    <w:unhideWhenUsed/>
+    <w:rsid w:val="000B21E6"/>
+    <w:rPr>
+      <w:color w:val="0563C1" w:themeColor="hyperlink"/>
+      <w:u w:val="single"/>
+    </w:rPr>
+  </w:style>
 </w:styles>
 </file>
 

</xml_diff>

<commit_message>
imagenes de Disenio arq
</commit_message>
<xml_diff>
--- a/Proyecto de Aula Semestral.docx
+++ b/Proyecto de Aula Semestral.docx
@@ -8001,43 +8001,15 @@
           <w:color w:val="000000" w:themeColor="text1"/>
           <w:sz w:val="24"/>
         </w:rPr>
-        <w:t xml:space="preserve">moto </w:t>
-      </w:r>
-      <w:proofErr w:type="spellStart"/>
-      <w:r>
-        <w:rPr>
-          <w:rFonts w:ascii="Times New Roman" w:hAnsi="Times New Roman" w:cs="Times New Roman"/>
-          <w:color w:val="000000" w:themeColor="text1"/>
-          <w:sz w:val="24"/>
-        </w:rPr>
-        <w:t>tool</w:t>
-      </w:r>
-      <w:proofErr w:type="spellEnd"/>
-      <w:r>
-        <w:rPr>
-          <w:rFonts w:ascii="Times New Roman" w:hAnsi="Times New Roman" w:cs="Times New Roman"/>
-          <w:color w:val="000000" w:themeColor="text1"/>
-          <w:sz w:val="24"/>
-        </w:rPr>
-        <w:t xml:space="preserve"> </w:t>
-      </w:r>
-      <w:proofErr w:type="spellStart"/>
-      <w:r>
-        <w:rPr>
-          <w:rFonts w:ascii="Times New Roman" w:hAnsi="Times New Roman" w:cs="Times New Roman"/>
-          <w:color w:val="000000" w:themeColor="text1"/>
-          <w:sz w:val="24"/>
-        </w:rPr>
-        <w:t>dremel</w:t>
-      </w:r>
-      <w:proofErr w:type="spellEnd"/>
-      <w:r>
-        <w:rPr>
-          <w:rFonts w:ascii="Times New Roman" w:hAnsi="Times New Roman" w:cs="Times New Roman"/>
-          <w:color w:val="000000" w:themeColor="text1"/>
-          <w:sz w:val="24"/>
-        </w:rPr>
-        <w:t>)</w:t>
+        <w:t>moto</w:t>
+      </w:r>
+      <w:r>
+        <w:rPr>
+          <w:rFonts w:ascii="Times New Roman" w:hAnsi="Times New Roman" w:cs="Times New Roman"/>
+          <w:color w:val="000000" w:themeColor="text1"/>
+          <w:sz w:val="24"/>
+        </w:rPr>
+        <w:t>tool dremel)</w:t>
       </w:r>
       <w:r>
         <w:rPr>
@@ -8474,27 +8446,7 @@
           <w:color w:val="000000" w:themeColor="text1"/>
           <w:sz w:val="24"/>
         </w:rPr>
-        <w:t xml:space="preserve">X, Y </w:t>
-      </w:r>
-      <w:proofErr w:type="spellStart"/>
-      <w:r>
-        <w:rPr>
-          <w:rFonts w:ascii="Times New Roman" w:hAnsi="Times New Roman" w:cs="Times New Roman"/>
-          <w:b/>
-          <w:color w:val="000000" w:themeColor="text1"/>
-          <w:sz w:val="24"/>
-        </w:rPr>
-        <w:t>y</w:t>
-      </w:r>
-      <w:proofErr w:type="spellEnd"/>
-      <w:r>
-        <w:rPr>
-          <w:rFonts w:ascii="Times New Roman" w:hAnsi="Times New Roman" w:cs="Times New Roman"/>
-          <w:b/>
-          <w:color w:val="000000" w:themeColor="text1"/>
-          <w:sz w:val="24"/>
-        </w:rPr>
-        <w:t xml:space="preserve"> Z</w:t>
+        <w:t>X, Y y Z</w:t>
       </w:r>
       <w:r>
         <w:rPr>
@@ -9736,37 +9688,15 @@
           <w:sz w:val="24"/>
         </w:rPr>
       </w:pPr>
-      <w:proofErr w:type="spellStart"/>
-      <w:r>
-        <w:rPr>
-          <w:rFonts w:ascii="Times New Roman" w:hAnsi="Times New Roman" w:cs="Times New Roman"/>
-          <w:b/>
-          <w:color w:val="000000" w:themeColor="text1"/>
-          <w:sz w:val="24"/>
-        </w:rPr>
-        <w:t>Mototool</w:t>
-      </w:r>
-      <w:proofErr w:type="spellEnd"/>
-      <w:r>
-        <w:rPr>
-          <w:rFonts w:ascii="Times New Roman" w:hAnsi="Times New Roman" w:cs="Times New Roman"/>
-          <w:b/>
-          <w:color w:val="000000" w:themeColor="text1"/>
-          <w:sz w:val="24"/>
-        </w:rPr>
-        <w:t xml:space="preserve"> </w:t>
-      </w:r>
-      <w:proofErr w:type="spellStart"/>
-      <w:r>
-        <w:rPr>
-          <w:rFonts w:ascii="Times New Roman" w:hAnsi="Times New Roman" w:cs="Times New Roman"/>
-          <w:b/>
-          <w:color w:val="000000" w:themeColor="text1"/>
-          <w:sz w:val="24"/>
-        </w:rPr>
-        <w:t>dremel</w:t>
-      </w:r>
-      <w:proofErr w:type="spellEnd"/>
+      <w:r>
+        <w:rPr>
+          <w:rFonts w:ascii="Times New Roman" w:hAnsi="Times New Roman" w:cs="Times New Roman"/>
+          <w:b/>
+          <w:color w:val="000000" w:themeColor="text1"/>
+          <w:sz w:val="24"/>
+        </w:rPr>
+        <w:t>Mototool dremel</w:t>
+      </w:r>
       <w:r>
         <w:rPr>
           <w:rFonts w:ascii="Times New Roman" w:hAnsi="Times New Roman" w:cs="Times New Roman"/>
@@ -10509,148 +10439,627 @@
           <w:color w:val="000000" w:themeColor="text1"/>
           <w:sz w:val="24"/>
         </w:rPr>
-        <w:t>s”</w:t>
-      </w:r>
+        <w:t xml:space="preserve">s”, descripción propia de la librería.  </w:t>
+      </w:r>
+    </w:p>
+    <w:p>
+      <w:pPr>
+        <w:spacing w:line="259" w:lineRule="auto"/>
+        <w:ind w:left="708"/>
+        <w:rPr>
+          <w:rFonts w:ascii="Times New Roman" w:hAnsi="Times New Roman" w:cs="Times New Roman"/>
+          <w:b/>
+          <w:sz w:val="24"/>
+        </w:rPr>
+      </w:pPr>
+      <w:r>
+        <w:rPr>
+          <w:rFonts w:ascii="Times New Roman" w:hAnsi="Times New Roman" w:cs="Times New Roman"/>
+          <w:b/>
+          <w:sz w:val="24"/>
+        </w:rPr>
+        <w:t>4.3.4. Fase IV: Descripción de pruebas</w:t>
+      </w:r>
+    </w:p>
+    <w:p>
+      <w:pPr>
+        <w:spacing w:line="259" w:lineRule="auto"/>
+        <w:ind w:left="708"/>
+        <w:rPr>
+          <w:rFonts w:ascii="Times New Roman" w:hAnsi="Times New Roman" w:cs="Times New Roman"/>
+          <w:i/>
+          <w:color w:val="FF0000"/>
+          <w:sz w:val="24"/>
+        </w:rPr>
+      </w:pPr>
+      <w:r>
+        <w:rPr>
+          <w:rFonts w:ascii="Times New Roman" w:hAnsi="Times New Roman" w:cs="Times New Roman"/>
+          <w:i/>
+          <w:color w:val="FF0000"/>
+          <w:sz w:val="24"/>
+        </w:rPr>
+        <w:t>Describen las pruebas a utilizar para examinar las funcionalidades del dispositivo. Por ejemplo: pruebas de comunicación, pruebas de lecturas de los sensores. Indicando qué se va a hacer y cómo se va a hacer cada prueba.</w:t>
+      </w:r>
+    </w:p>
+    <w:p>
+      <w:pPr>
+        <w:pStyle w:val="Prrafodelista"/>
+        <w:numPr>
+          <w:ilvl w:val="0"/>
+          <w:numId w:val="10"/>
+        </w:numPr>
+        <w:spacing w:line="259" w:lineRule="auto"/>
+        <w:rPr>
+          <w:rFonts w:ascii="Times New Roman" w:hAnsi="Times New Roman" w:cs="Times New Roman"/>
+          <w:color w:val="000000" w:themeColor="text1"/>
+          <w:sz w:val="24"/>
+        </w:rPr>
+      </w:pPr>
+      <w:r>
+        <w:rPr>
+          <w:rFonts w:ascii="Times New Roman" w:hAnsi="Times New Roman" w:cs="Times New Roman"/>
+          <w:color w:val="000000" w:themeColor="text1"/>
+          <w:sz w:val="24"/>
+        </w:rPr>
+        <w:t xml:space="preserve">Lo primordial fue probar el correcto funcionamiento de los motores paso a paso, debido a que estos los compramos de segunda </w:t>
+      </w:r>
+      <w:r>
+        <w:rPr>
+          <w:rFonts w:ascii="Times New Roman" w:hAnsi="Times New Roman" w:cs="Times New Roman"/>
+          <w:color w:val="000000" w:themeColor="text1"/>
+          <w:sz w:val="24"/>
+        </w:rPr>
+        <w:t>mano (</w:t>
+      </w:r>
+      <w:r>
+        <w:rPr>
+          <w:rFonts w:ascii="Times New Roman" w:hAnsi="Times New Roman" w:cs="Times New Roman"/>
+          <w:color w:val="000000" w:themeColor="text1"/>
+          <w:sz w:val="24"/>
+        </w:rPr>
+        <w:t xml:space="preserve">usados) </w:t>
+      </w:r>
+      <w:r>
+        <w:rPr>
+          <w:rFonts w:ascii="Times New Roman" w:hAnsi="Times New Roman" w:cs="Times New Roman"/>
+          <w:color w:val="000000" w:themeColor="text1"/>
+          <w:sz w:val="24"/>
+        </w:rPr>
+        <w:t>y se debía descartar un mal funcionamiento, para ello se investigó cómo funcionaban, su voltaje, corriente y demás aspectos físicos que pudiesen hacer que estos se quemaran. Se hayo la forma básica para probarlos usando los chips a4988, con tan solo haciendo que estos con un simple código en arduino se moviesen en un solo sentido pero, llegaron los problemas.</w:t>
+      </w:r>
+    </w:p>
+    <w:p>
+      <w:pPr>
+        <w:pStyle w:val="Prrafodelista"/>
+        <w:numPr>
+          <w:ilvl w:val="0"/>
+          <w:numId w:val="10"/>
+        </w:numPr>
+        <w:spacing w:line="259" w:lineRule="auto"/>
+        <w:rPr>
+          <w:rFonts w:ascii="Times New Roman" w:hAnsi="Times New Roman" w:cs="Times New Roman"/>
+          <w:color w:val="000000" w:themeColor="text1"/>
+          <w:sz w:val="24"/>
+        </w:rPr>
+      </w:pPr>
+      <w:r>
+        <w:rPr>
+          <w:rFonts w:ascii="Times New Roman" w:hAnsi="Times New Roman" w:cs="Times New Roman"/>
+          <w:color w:val="000000" w:themeColor="text1"/>
+          <w:sz w:val="24"/>
+        </w:rPr>
+        <w:t>Los chips a4988 que trabajan a máximo 5.5v lógicos presentaban problemas, ya que se calentaban excesivamente, y estos no mandaban las órdenes a los motores paso a paso “</w:t>
+      </w:r>
+      <w:r>
+        <w:rPr>
+          <w:rFonts w:ascii="Times New Roman" w:hAnsi="Times New Roman" w:cs="Times New Roman"/>
+          <w:i/>
+          <w:color w:val="000000" w:themeColor="text1"/>
+          <w:sz w:val="24"/>
+        </w:rPr>
+        <w:t xml:space="preserve">en este punto no se había comprado la </w:t>
+      </w:r>
+      <w:proofErr w:type="spellStart"/>
+      <w:r>
+        <w:rPr>
+          <w:rFonts w:ascii="Times New Roman" w:hAnsi="Times New Roman" w:cs="Times New Roman"/>
+          <w:i/>
+          <w:color w:val="000000" w:themeColor="text1"/>
+          <w:sz w:val="24"/>
+        </w:rPr>
+        <w:t>shild</w:t>
+      </w:r>
+      <w:proofErr w:type="spellEnd"/>
+      <w:r>
+        <w:rPr>
+          <w:rFonts w:ascii="Times New Roman" w:hAnsi="Times New Roman" w:cs="Times New Roman"/>
+          <w:i/>
+          <w:color w:val="000000" w:themeColor="text1"/>
+          <w:sz w:val="24"/>
+        </w:rPr>
+        <w:t xml:space="preserve"> </w:t>
+      </w:r>
+      <w:proofErr w:type="spellStart"/>
+      <w:r>
+        <w:rPr>
+          <w:rFonts w:ascii="Times New Roman" w:hAnsi="Times New Roman" w:cs="Times New Roman"/>
+          <w:i/>
+          <w:color w:val="000000" w:themeColor="text1"/>
+          <w:sz w:val="24"/>
+        </w:rPr>
+        <w:t>grbl</w:t>
+      </w:r>
+      <w:proofErr w:type="spellEnd"/>
+      <w:r>
+        <w:rPr>
+          <w:rFonts w:ascii="Times New Roman" w:hAnsi="Times New Roman" w:cs="Times New Roman"/>
+          <w:color w:val="000000" w:themeColor="text1"/>
+          <w:sz w:val="24"/>
+        </w:rPr>
+        <w:t>”.</w:t>
+      </w:r>
+    </w:p>
+    <w:p>
+      <w:pPr>
+        <w:pStyle w:val="Prrafodelista"/>
+        <w:numPr>
+          <w:ilvl w:val="0"/>
+          <w:numId w:val="10"/>
+        </w:numPr>
+        <w:spacing w:line="259" w:lineRule="auto"/>
+        <w:rPr>
+          <w:rFonts w:ascii="Times New Roman" w:hAnsi="Times New Roman" w:cs="Times New Roman"/>
+          <w:color w:val="000000" w:themeColor="text1"/>
+          <w:sz w:val="24"/>
+        </w:rPr>
+      </w:pPr>
+      <w:r>
+        <w:rPr>
+          <w:rFonts w:ascii="Times New Roman" w:hAnsi="Times New Roman" w:cs="Times New Roman"/>
+          <w:color w:val="000000" w:themeColor="text1"/>
+          <w:sz w:val="24"/>
+        </w:rPr>
+        <w:t>Después de las pruebas fallidas al tratar de hacer andar los motores, se indago más en las conexiones que teníamos, se probó con otras conexiones, pero seguía sin funcionar la prueba básica.</w:t>
+      </w:r>
+    </w:p>
+    <w:p>
+      <w:pPr>
+        <w:pStyle w:val="Prrafodelista"/>
+        <w:numPr>
+          <w:ilvl w:val="0"/>
+          <w:numId w:val="10"/>
+        </w:numPr>
+        <w:spacing w:line="259" w:lineRule="auto"/>
+        <w:rPr>
+          <w:rFonts w:ascii="Times New Roman" w:hAnsi="Times New Roman" w:cs="Times New Roman"/>
+          <w:color w:val="000000" w:themeColor="text1"/>
+          <w:sz w:val="24"/>
+        </w:rPr>
+      </w:pPr>
+      <w:r>
+        <w:rPr>
+          <w:rFonts w:ascii="Times New Roman" w:hAnsi="Times New Roman" w:cs="Times New Roman"/>
+          <w:color w:val="000000" w:themeColor="text1"/>
+          <w:sz w:val="24"/>
+        </w:rPr>
+        <w:lastRenderedPageBreak/>
+        <w:t>Luego de varias pruebas más, se quemaron todos los chips que teníamos, por lo cual se compraron otros más; no se volvieron hacer pruebas en varios días.</w:t>
+      </w:r>
+    </w:p>
+    <w:p>
+      <w:pPr>
+        <w:pStyle w:val="Prrafodelista"/>
+        <w:numPr>
+          <w:ilvl w:val="0"/>
+          <w:numId w:val="10"/>
+        </w:numPr>
+        <w:spacing w:line="259" w:lineRule="auto"/>
+        <w:rPr>
+          <w:rFonts w:ascii="Times New Roman" w:hAnsi="Times New Roman" w:cs="Times New Roman"/>
+          <w:color w:val="000000" w:themeColor="text1"/>
+          <w:sz w:val="24"/>
+        </w:rPr>
+      </w:pPr>
+      <w:r>
+        <w:rPr>
+          <w:rFonts w:ascii="Times New Roman" w:hAnsi="Times New Roman" w:cs="Times New Roman"/>
+          <w:color w:val="000000" w:themeColor="text1"/>
+          <w:sz w:val="24"/>
+        </w:rPr>
+        <w:t xml:space="preserve">Seguir haciendo lo mismo y esperar obtener resultados diferentes era absurdo, así que se siguió investigando la relación entre el chip y los motores. Se determinó por cuestiones físicas que los chips se seguirían quemando si no se les ayudaba con la corriente que se le estaba suministrando, entonces se encontró como sugerencia usar una </w:t>
+      </w:r>
+      <w:proofErr w:type="spellStart"/>
+      <w:r>
+        <w:rPr>
+          <w:rFonts w:ascii="Times New Roman" w:hAnsi="Times New Roman" w:cs="Times New Roman"/>
+          <w:color w:val="000000" w:themeColor="text1"/>
+          <w:sz w:val="24"/>
+        </w:rPr>
+        <w:t>shield</w:t>
+      </w:r>
+      <w:proofErr w:type="spellEnd"/>
+      <w:r>
+        <w:rPr>
+          <w:rFonts w:ascii="Times New Roman" w:hAnsi="Times New Roman" w:cs="Times New Roman"/>
+          <w:color w:val="000000" w:themeColor="text1"/>
+          <w:sz w:val="24"/>
+        </w:rPr>
+        <w:t xml:space="preserve"> que facilitaba el uso de los chips, la cual va encajada al arduino y a los chips. Esta </w:t>
+      </w:r>
+      <w:proofErr w:type="spellStart"/>
+      <w:r>
+        <w:rPr>
+          <w:rFonts w:ascii="Times New Roman" w:hAnsi="Times New Roman" w:cs="Times New Roman"/>
+          <w:color w:val="000000" w:themeColor="text1"/>
+          <w:sz w:val="24"/>
+        </w:rPr>
+        <w:t>shield</w:t>
+      </w:r>
+      <w:proofErr w:type="spellEnd"/>
+      <w:r>
+        <w:rPr>
+          <w:rFonts w:ascii="Times New Roman" w:hAnsi="Times New Roman" w:cs="Times New Roman"/>
+          <w:color w:val="000000" w:themeColor="text1"/>
+          <w:sz w:val="24"/>
+        </w:rPr>
+        <w:t xml:space="preserve"> viene lista para solo poner los chips en ella y suministrarle la energía adecuada, y además es ayudada por 3 o 4 condensadores eléctricos dependiendo de la versión.</w:t>
+      </w:r>
+    </w:p>
+    <w:p>
+      <w:pPr>
+        <w:pStyle w:val="Prrafodelista"/>
+        <w:numPr>
+          <w:ilvl w:val="0"/>
+          <w:numId w:val="10"/>
+        </w:numPr>
+        <w:spacing w:line="259" w:lineRule="auto"/>
+        <w:rPr>
+          <w:rFonts w:ascii="Times New Roman" w:hAnsi="Times New Roman" w:cs="Times New Roman"/>
+          <w:color w:val="000000" w:themeColor="text1"/>
+          <w:sz w:val="24"/>
+        </w:rPr>
+      </w:pPr>
+      <w:r>
+        <w:rPr>
+          <w:rFonts w:ascii="Times New Roman" w:hAnsi="Times New Roman" w:cs="Times New Roman"/>
+          <w:color w:val="000000" w:themeColor="text1"/>
+          <w:sz w:val="24"/>
+        </w:rPr>
+        <w:t>Se prosiguió</w:t>
+      </w:r>
+      <w:r>
+        <w:rPr>
+          <w:rFonts w:ascii="Times New Roman" w:hAnsi="Times New Roman" w:cs="Times New Roman"/>
+          <w:color w:val="000000" w:themeColor="text1"/>
+          <w:sz w:val="24"/>
+        </w:rPr>
+        <w:t xml:space="preserve"> con la prueba básica de hacer mover los motores, pero esta vez con la </w:t>
+      </w:r>
+      <w:proofErr w:type="spellStart"/>
+      <w:r>
+        <w:rPr>
+          <w:rFonts w:ascii="Times New Roman" w:hAnsi="Times New Roman" w:cs="Times New Roman"/>
+          <w:color w:val="000000" w:themeColor="text1"/>
+          <w:sz w:val="24"/>
+        </w:rPr>
+        <w:t>shield</w:t>
+      </w:r>
+      <w:proofErr w:type="spellEnd"/>
+      <w:r>
+        <w:rPr>
+          <w:rFonts w:ascii="Times New Roman" w:hAnsi="Times New Roman" w:cs="Times New Roman"/>
+          <w:color w:val="000000" w:themeColor="text1"/>
+          <w:sz w:val="24"/>
+        </w:rPr>
+        <w:t xml:space="preserve"> ocupándose de la carga y los chips; afortunadamente el motor de prueba se movió al mandarle las instrucciones en </w:t>
+      </w:r>
+      <w:proofErr w:type="spellStart"/>
+      <w:r>
+        <w:rPr>
+          <w:rFonts w:ascii="Times New Roman" w:hAnsi="Times New Roman" w:cs="Times New Roman"/>
+          <w:color w:val="000000" w:themeColor="text1"/>
+          <w:sz w:val="24"/>
+        </w:rPr>
+        <w:t>gcode</w:t>
+      </w:r>
+      <w:proofErr w:type="spellEnd"/>
+      <w:r>
+        <w:rPr>
+          <w:rFonts w:ascii="Times New Roman" w:hAnsi="Times New Roman" w:cs="Times New Roman"/>
+          <w:color w:val="000000" w:themeColor="text1"/>
+          <w:sz w:val="24"/>
+        </w:rPr>
+        <w:t>.</w:t>
+      </w:r>
+    </w:p>
+    <w:p>
+      <w:pPr>
+        <w:pStyle w:val="Prrafodelista"/>
+        <w:numPr>
+          <w:ilvl w:val="0"/>
+          <w:numId w:val="10"/>
+        </w:numPr>
+        <w:spacing w:line="259" w:lineRule="auto"/>
+        <w:rPr>
+          <w:rFonts w:ascii="Times New Roman" w:hAnsi="Times New Roman" w:cs="Times New Roman"/>
+          <w:color w:val="000000" w:themeColor="text1"/>
+          <w:sz w:val="24"/>
+        </w:rPr>
+      </w:pPr>
+      <w:r>
+        <w:rPr>
+          <w:rFonts w:ascii="Times New Roman" w:hAnsi="Times New Roman" w:cs="Times New Roman"/>
+          <w:color w:val="000000" w:themeColor="text1"/>
+          <w:sz w:val="24"/>
+        </w:rPr>
+        <w:t>Seguidamente iniciamos las pruebas para calibrar los motores, es decir, la cantidad de pasos que deberían dar para hacer mover n milímetros la varilla roscada, estas pruebas fueron más que todo</w:t>
+      </w:r>
+      <w:r>
+        <w:rPr>
+          <w:rFonts w:ascii="Times New Roman" w:hAnsi="Times New Roman" w:cs="Times New Roman"/>
+          <w:color w:val="000000" w:themeColor="text1"/>
+          <w:sz w:val="24"/>
+        </w:rPr>
+        <w:t xml:space="preserve"> de</w:t>
+      </w:r>
+      <w:r>
+        <w:rPr>
+          <w:rFonts w:ascii="Times New Roman" w:hAnsi="Times New Roman" w:cs="Times New Roman"/>
+          <w:color w:val="000000" w:themeColor="text1"/>
+          <w:sz w:val="24"/>
+        </w:rPr>
+        <w:t xml:space="preserve"> ensayo y error hasta encontrar los valores adecuados, a lo cual llegamos.</w:t>
+      </w:r>
+    </w:p>
+    <w:p>
+      <w:pPr>
+        <w:pStyle w:val="Prrafodelista"/>
+        <w:numPr>
+          <w:ilvl w:val="0"/>
+          <w:numId w:val="10"/>
+        </w:numPr>
+        <w:spacing w:line="259" w:lineRule="auto"/>
+        <w:rPr>
+          <w:rFonts w:ascii="Times New Roman" w:hAnsi="Times New Roman" w:cs="Times New Roman"/>
+          <w:color w:val="000000" w:themeColor="text1"/>
+          <w:sz w:val="24"/>
+        </w:rPr>
+      </w:pPr>
+      <w:r>
+        <w:rPr>
+          <w:rFonts w:ascii="Times New Roman" w:hAnsi="Times New Roman" w:cs="Times New Roman"/>
+          <w:color w:val="000000" w:themeColor="text1"/>
+          <w:sz w:val="24"/>
+        </w:rPr>
+        <w:t xml:space="preserve">Cuando se realizaron las primeras pruebas de tallado, se observó que los diseños no quedaban como se supone debían; sucedía que los ejes x e y estaban invertidos, lo cual se </w:t>
+      </w:r>
+      <w:proofErr w:type="spellStart"/>
+      <w:r>
+        <w:rPr>
+          <w:rFonts w:ascii="Times New Roman" w:hAnsi="Times New Roman" w:cs="Times New Roman"/>
+          <w:color w:val="000000" w:themeColor="text1"/>
+          <w:sz w:val="24"/>
+        </w:rPr>
+        <w:t>corrigio</w:t>
+      </w:r>
+      <w:proofErr w:type="spellEnd"/>
+      <w:r>
+        <w:rPr>
+          <w:rFonts w:ascii="Times New Roman" w:hAnsi="Times New Roman" w:cs="Times New Roman"/>
+          <w:color w:val="000000" w:themeColor="text1"/>
+          <w:sz w:val="24"/>
+        </w:rPr>
+        <w:t>.</w:t>
+      </w:r>
+    </w:p>
+    <w:p>
+      <w:pPr>
+        <w:spacing w:line="259" w:lineRule="auto"/>
+        <w:rPr>
+          <w:rFonts w:ascii="Times New Roman" w:hAnsi="Times New Roman" w:cs="Times New Roman"/>
+          <w:color w:val="000000" w:themeColor="text1"/>
+          <w:sz w:val="24"/>
+        </w:rPr>
+      </w:pPr>
+      <w:r>
+        <w:rPr>
+          <w:rFonts w:ascii="Times New Roman" w:hAnsi="Times New Roman" w:cs="Times New Roman"/>
+          <w:color w:val="000000" w:themeColor="text1"/>
+          <w:sz w:val="24"/>
+        </w:rPr>
+        <w:br w:type="page"/>
+      </w:r>
+    </w:p>
+    <w:p>
+      <w:pPr>
+        <w:spacing w:line="240" w:lineRule="auto"/>
+        <w:jc w:val="center"/>
+        <w:rPr>
+          <w:rFonts w:ascii="Times New Roman" w:hAnsi="Times New Roman" w:cs="Times New Roman"/>
+          <w:color w:val="000000" w:themeColor="text1"/>
+          <w:sz w:val="24"/>
+        </w:rPr>
+      </w:pPr>
+      <w:r>
+        <w:rPr>
+          <w:rFonts w:ascii="Times New Roman" w:hAnsi="Times New Roman" w:cs="Times New Roman"/>
+          <w:b/>
+          <w:color w:val="000000" w:themeColor="text1"/>
+          <w:sz w:val="24"/>
+        </w:rPr>
+        <w:lastRenderedPageBreak/>
+        <w:t>5. Diseño Arquitectónico</w:t>
+      </w:r>
+      <w:r>
+        <w:rPr>
+          <w:rFonts w:ascii="Times New Roman" w:hAnsi="Times New Roman" w:cs="Times New Roman"/>
+          <w:b/>
+          <w:color w:val="000000" w:themeColor="text1"/>
+          <w:sz w:val="24"/>
+        </w:rPr>
+        <w:cr/>
+      </w:r>
+    </w:p>
+    <w:p>
+      <w:pPr>
+        <w:spacing w:line="259" w:lineRule="auto"/>
+        <w:ind w:left="708"/>
+        <w:rPr>
+          <w:rFonts w:ascii="Times New Roman" w:hAnsi="Times New Roman" w:cs="Times New Roman"/>
+          <w:b/>
+          <w:sz w:val="24"/>
+        </w:rPr>
+      </w:pPr>
+      <w:r>
+        <w:rPr>
+          <w:rFonts w:ascii="Times New Roman" w:hAnsi="Times New Roman" w:cs="Times New Roman"/>
+          <w:b/>
+          <w:sz w:val="24"/>
+        </w:rPr>
+        <w:t>5.1.1. Dibujo del artefacto o dispositivo</w:t>
+      </w:r>
+    </w:p>
+    <w:p>
+      <w:pPr>
+        <w:spacing w:line="259" w:lineRule="auto"/>
+        <w:ind w:left="708"/>
+        <w:rPr>
+          <w:rFonts w:ascii="Times New Roman" w:hAnsi="Times New Roman" w:cs="Times New Roman"/>
+          <w:i/>
+          <w:sz w:val="24"/>
+        </w:rPr>
+      </w:pPr>
+      <w:r>
+        <w:rPr>
+          <w:rFonts w:ascii="Times New Roman" w:hAnsi="Times New Roman" w:cs="Times New Roman"/>
+          <w:i/>
+          <w:color w:val="FF0000"/>
+          <w:sz w:val="24"/>
+        </w:rPr>
+        <w:t xml:space="preserve">Realizan un dibujo del dispositivo sin indicar los elementos, es decir sin indicar que se utiliza un arduino o </w:t>
+      </w:r>
+      <w:proofErr w:type="spellStart"/>
+      <w:r>
+        <w:rPr>
+          <w:rFonts w:ascii="Times New Roman" w:hAnsi="Times New Roman" w:cs="Times New Roman"/>
+          <w:i/>
+          <w:color w:val="FF0000"/>
+          <w:sz w:val="24"/>
+        </w:rPr>
+        <w:t>pic</w:t>
+      </w:r>
+      <w:proofErr w:type="spellEnd"/>
+      <w:r>
+        <w:rPr>
+          <w:rFonts w:ascii="Times New Roman" w:hAnsi="Times New Roman" w:cs="Times New Roman"/>
+          <w:i/>
+          <w:color w:val="FF0000"/>
+          <w:sz w:val="24"/>
+        </w:rPr>
+        <w:t>, sin indicar que se utilizan sensores o la misma computadora</w:t>
+      </w:r>
+    </w:p>
+    <w:p>
+      <w:pPr>
+        <w:spacing w:line="259" w:lineRule="auto"/>
+        <w:ind w:left="708"/>
+        <w:rPr>
+          <w:rFonts w:ascii="Times New Roman" w:hAnsi="Times New Roman" w:cs="Times New Roman"/>
+          <w:sz w:val="24"/>
+        </w:rPr>
+      </w:pPr>
+      <w:proofErr w:type="spellStart"/>
+      <w:r>
+        <w:rPr>
+          <w:rFonts w:ascii="Times New Roman" w:hAnsi="Times New Roman" w:cs="Times New Roman"/>
+          <w:sz w:val="24"/>
+        </w:rPr>
+        <w:t>Q</w:t>
+      </w:r>
+      <w:r>
+        <w:rPr>
+          <w:rFonts w:ascii="Times New Roman" w:hAnsi="Times New Roman" w:cs="Times New Roman"/>
+          <w:sz w:val="24"/>
+        </w:rPr>
+        <w:t>dqdqd</w:t>
+      </w:r>
+      <w:proofErr w:type="spellEnd"/>
+    </w:p>
+    <w:p>
+      <w:pPr>
+        <w:spacing w:line="259" w:lineRule="auto"/>
+        <w:ind w:left="708"/>
+        <w:rPr>
+          <w:rFonts w:ascii="Times New Roman" w:hAnsi="Times New Roman" w:cs="Times New Roman"/>
+          <w:b/>
+          <w:sz w:val="24"/>
+        </w:rPr>
+      </w:pPr>
+      <w:r>
+        <w:rPr>
+          <w:rFonts w:ascii="Times New Roman" w:hAnsi="Times New Roman" w:cs="Times New Roman"/>
+          <w:b/>
+          <w:sz w:val="24"/>
+        </w:rPr>
+        <w:t>5.1.2. Descripción del dibujo</w:t>
+      </w:r>
+    </w:p>
+    <w:p>
+      <w:pPr>
+        <w:spacing w:line="259" w:lineRule="auto"/>
+        <w:ind w:left="708"/>
+        <w:rPr>
+          <w:rFonts w:ascii="Times New Roman" w:hAnsi="Times New Roman" w:cs="Times New Roman"/>
+          <w:i/>
+          <w:color w:val="FF0000"/>
+          <w:sz w:val="24"/>
+        </w:rPr>
+      </w:pPr>
+      <w:r>
+        <w:rPr>
+          <w:rFonts w:ascii="Times New Roman" w:hAnsi="Times New Roman" w:cs="Times New Roman"/>
+          <w:i/>
+          <w:color w:val="FF0000"/>
+          <w:sz w:val="24"/>
+        </w:rPr>
+        <w:t>Describen la funcionalidad del dibujo, indicando, ahora sí, los elementos utilizados. Y la funcionalidad del elemento. La interacción con el ambiente aplicación y hardware</w:t>
+      </w:r>
+    </w:p>
+    <w:p>
+      <w:pPr>
+        <w:spacing w:line="259" w:lineRule="auto"/>
+        <w:ind w:left="708"/>
+        <w:rPr>
+          <w:rFonts w:ascii="Times New Roman" w:hAnsi="Times New Roman" w:cs="Times New Roman"/>
+          <w:sz w:val="24"/>
+        </w:rPr>
+      </w:pPr>
+      <w:proofErr w:type="spellStart"/>
+      <w:r>
+        <w:rPr>
+          <w:rFonts w:ascii="Times New Roman" w:hAnsi="Times New Roman" w:cs="Times New Roman"/>
+          <w:sz w:val="24"/>
+        </w:rPr>
+        <w:t>Qdqdqd</w:t>
+      </w:r>
+      <w:proofErr w:type="spellEnd"/>
+    </w:p>
+    <w:p>
+      <w:pPr>
+        <w:spacing w:line="259" w:lineRule="auto"/>
+        <w:ind w:left="708"/>
+        <w:rPr>
+          <w:rFonts w:ascii="Times New Roman" w:hAnsi="Times New Roman" w:cs="Times New Roman"/>
+          <w:sz w:val="24"/>
+        </w:rPr>
+      </w:pPr>
       <w:bookmarkStart w:id="0" w:name="_GoBack"/>
       <w:bookmarkEnd w:id="0"/>
       <w:r>
         <w:rPr>
           <w:rFonts w:ascii="Times New Roman" w:hAnsi="Times New Roman" w:cs="Times New Roman"/>
-          <w:color w:val="000000" w:themeColor="text1"/>
-          <w:sz w:val="24"/>
-        </w:rPr>
-        <w:t xml:space="preserve">, descripción propia de la librería.  </w:t>
-      </w:r>
-    </w:p>
-    <w:p>
-      <w:pPr>
-        <w:spacing w:line="259" w:lineRule="auto"/>
-        <w:ind w:left="708"/>
-        <w:rPr>
-          <w:rFonts w:ascii="Times New Roman" w:hAnsi="Times New Roman" w:cs="Times New Roman"/>
-          <w:b/>
-          <w:sz w:val="24"/>
-        </w:rPr>
-      </w:pPr>
-      <w:r>
-        <w:rPr>
-          <w:rFonts w:ascii="Times New Roman" w:hAnsi="Times New Roman" w:cs="Times New Roman"/>
-          <w:b/>
-          <w:sz w:val="24"/>
-        </w:rPr>
-        <w:t>4.3.4. Fase IV: Descripción de pruebas</w:t>
-      </w:r>
-    </w:p>
-    <w:p>
-      <w:pPr>
-        <w:spacing w:line="259" w:lineRule="auto"/>
-        <w:ind w:left="708"/>
-        <w:rPr>
-          <w:rFonts w:ascii="Times New Roman" w:hAnsi="Times New Roman" w:cs="Times New Roman"/>
           <w:i/>
-          <w:color w:val="FF0000"/>
-          <w:sz w:val="24"/>
-        </w:rPr>
-      </w:pPr>
-      <w:r>
-        <w:rPr>
-          <w:rFonts w:ascii="Times New Roman" w:hAnsi="Times New Roman" w:cs="Times New Roman"/>
-          <w:i/>
-          <w:color w:val="FF0000"/>
-          <w:sz w:val="24"/>
-        </w:rPr>
-        <w:t>Describen las pruebas a utilizar para examinar las funcionalidades del dispositivo. Por ejemplo: pruebas de comunicación, pruebas de lecturas de los sensores. Indicando qué se va a hacer y cómo se va a hacer cada prueba.</w:t>
-      </w:r>
-    </w:p>
-    <w:p>
-      <w:pPr>
-        <w:spacing w:line="259" w:lineRule="auto"/>
-        <w:ind w:left="708"/>
-        <w:rPr>
-          <w:rFonts w:ascii="Times New Roman" w:hAnsi="Times New Roman" w:cs="Times New Roman"/>
-          <w:color w:val="000000" w:themeColor="text1"/>
-          <w:sz w:val="24"/>
-        </w:rPr>
-      </w:pPr>
-      <w:proofErr w:type="spellStart"/>
-      <w:r>
-        <w:rPr>
-          <w:rFonts w:ascii="Times New Roman" w:hAnsi="Times New Roman" w:cs="Times New Roman"/>
-          <w:color w:val="000000" w:themeColor="text1"/>
-          <w:sz w:val="24"/>
-        </w:rPr>
-        <w:t>Lorem</w:t>
-      </w:r>
-      <w:proofErr w:type="spellEnd"/>
-      <w:r>
-        <w:rPr>
-          <w:rFonts w:ascii="Times New Roman" w:hAnsi="Times New Roman" w:cs="Times New Roman"/>
-          <w:color w:val="000000" w:themeColor="text1"/>
-          <w:sz w:val="24"/>
-        </w:rPr>
-        <w:t xml:space="preserve"> </w:t>
-      </w:r>
-      <w:proofErr w:type="spellStart"/>
-      <w:r>
-        <w:rPr>
-          <w:rFonts w:ascii="Times New Roman" w:hAnsi="Times New Roman" w:cs="Times New Roman"/>
-          <w:color w:val="000000" w:themeColor="text1"/>
-          <w:sz w:val="24"/>
-        </w:rPr>
-        <w:t>ipsum</w:t>
-      </w:r>
-      <w:proofErr w:type="spellEnd"/>
-      <w:r>
-        <w:rPr>
-          <w:rFonts w:ascii="Times New Roman" w:hAnsi="Times New Roman" w:cs="Times New Roman"/>
-          <w:color w:val="000000" w:themeColor="text1"/>
-          <w:sz w:val="24"/>
-        </w:rPr>
-        <w:t xml:space="preserve"> dolor </w:t>
-      </w:r>
-      <w:proofErr w:type="spellStart"/>
-      <w:r>
-        <w:rPr>
-          <w:rFonts w:ascii="Times New Roman" w:hAnsi="Times New Roman" w:cs="Times New Roman"/>
-          <w:color w:val="000000" w:themeColor="text1"/>
-          <w:sz w:val="24"/>
-        </w:rPr>
-        <w:t>sit</w:t>
-      </w:r>
-      <w:proofErr w:type="spellEnd"/>
-      <w:r>
-        <w:rPr>
-          <w:rFonts w:ascii="Times New Roman" w:hAnsi="Times New Roman" w:cs="Times New Roman"/>
-          <w:color w:val="000000" w:themeColor="text1"/>
-          <w:sz w:val="24"/>
-        </w:rPr>
-        <w:t xml:space="preserve"> </w:t>
-      </w:r>
-      <w:proofErr w:type="spellStart"/>
-      <w:r>
-        <w:rPr>
-          <w:rFonts w:ascii="Times New Roman" w:hAnsi="Times New Roman" w:cs="Times New Roman"/>
-          <w:color w:val="000000" w:themeColor="text1"/>
-          <w:sz w:val="24"/>
-        </w:rPr>
-        <w:t>amet</w:t>
-      </w:r>
-      <w:proofErr w:type="spellEnd"/>
-    </w:p>
-    <w:p>
-      <w:pPr>
-        <w:spacing w:line="259" w:lineRule="auto"/>
-        <w:ind w:left="708"/>
-        <w:rPr>
-          <w:rFonts w:ascii="Times New Roman" w:hAnsi="Times New Roman" w:cs="Times New Roman"/>
-          <w:b/>
-          <w:sz w:val="24"/>
-        </w:rPr>
-      </w:pPr>
-      <w:r>
-        <w:rPr>
-          <w:rFonts w:ascii="Times New Roman" w:hAnsi="Times New Roman" w:cs="Times New Roman"/>
-          <w:b/>
           <w:sz w:val="24"/>
         </w:rPr>
         <w:br w:type="page"/>
@@ -11524,9 +11933,9 @@
     </w:lvl>
   </w:abstractNum>
   <w:abstractNum w:abstractNumId="5" w15:restartNumberingAfterBreak="0">
-    <w:nsid w:val="43B124BC"/>
+    <w:nsid w:val="3BC36B14"/>
     <w:multiLevelType w:val="hybridMultilevel"/>
-    <w:tmpl w:val="2E665FBC"/>
+    <w:tmpl w:val="7304FB0A"/>
     <w:lvl w:ilvl="0" w:tplc="240A0001">
       <w:start w:val="1"/>
       <w:numFmt w:val="bullet"/>
@@ -11637,6 +12046,119 @@
     </w:lvl>
   </w:abstractNum>
   <w:abstractNum w:abstractNumId="6" w15:restartNumberingAfterBreak="0">
+    <w:nsid w:val="43B124BC"/>
+    <w:multiLevelType w:val="hybridMultilevel"/>
+    <w:tmpl w:val="2E665FBC"/>
+    <w:lvl w:ilvl="0" w:tplc="240A0001">
+      <w:start w:val="1"/>
+      <w:numFmt w:val="bullet"/>
+      <w:lvlText w:val=""/>
+      <w:lvlJc w:val="left"/>
+      <w:pPr>
+        <w:ind w:left="1428" w:hanging="360"/>
+      </w:pPr>
+      <w:rPr>
+        <w:rFonts w:ascii="Symbol" w:hAnsi="Symbol" w:hint="default"/>
+      </w:rPr>
+    </w:lvl>
+    <w:lvl w:ilvl="1" w:tplc="240A0003" w:tentative="1">
+      <w:start w:val="1"/>
+      <w:numFmt w:val="bullet"/>
+      <w:lvlText w:val="o"/>
+      <w:lvlJc w:val="left"/>
+      <w:pPr>
+        <w:ind w:left="2148" w:hanging="360"/>
+      </w:pPr>
+      <w:rPr>
+        <w:rFonts w:ascii="Courier New" w:hAnsi="Courier New" w:cs="Courier New" w:hint="default"/>
+      </w:rPr>
+    </w:lvl>
+    <w:lvl w:ilvl="2" w:tplc="240A0005" w:tentative="1">
+      <w:start w:val="1"/>
+      <w:numFmt w:val="bullet"/>
+      <w:lvlText w:val=""/>
+      <w:lvlJc w:val="left"/>
+      <w:pPr>
+        <w:ind w:left="2868" w:hanging="360"/>
+      </w:pPr>
+      <w:rPr>
+        <w:rFonts w:ascii="Wingdings" w:hAnsi="Wingdings" w:hint="default"/>
+      </w:rPr>
+    </w:lvl>
+    <w:lvl w:ilvl="3" w:tplc="240A0001" w:tentative="1">
+      <w:start w:val="1"/>
+      <w:numFmt w:val="bullet"/>
+      <w:lvlText w:val=""/>
+      <w:lvlJc w:val="left"/>
+      <w:pPr>
+        <w:ind w:left="3588" w:hanging="360"/>
+      </w:pPr>
+      <w:rPr>
+        <w:rFonts w:ascii="Symbol" w:hAnsi="Symbol" w:hint="default"/>
+      </w:rPr>
+    </w:lvl>
+    <w:lvl w:ilvl="4" w:tplc="240A0003" w:tentative="1">
+      <w:start w:val="1"/>
+      <w:numFmt w:val="bullet"/>
+      <w:lvlText w:val="o"/>
+      <w:lvlJc w:val="left"/>
+      <w:pPr>
+        <w:ind w:left="4308" w:hanging="360"/>
+      </w:pPr>
+      <w:rPr>
+        <w:rFonts w:ascii="Courier New" w:hAnsi="Courier New" w:cs="Courier New" w:hint="default"/>
+      </w:rPr>
+    </w:lvl>
+    <w:lvl w:ilvl="5" w:tplc="240A0005" w:tentative="1">
+      <w:start w:val="1"/>
+      <w:numFmt w:val="bullet"/>
+      <w:lvlText w:val=""/>
+      <w:lvlJc w:val="left"/>
+      <w:pPr>
+        <w:ind w:left="5028" w:hanging="360"/>
+      </w:pPr>
+      <w:rPr>
+        <w:rFonts w:ascii="Wingdings" w:hAnsi="Wingdings" w:hint="default"/>
+      </w:rPr>
+    </w:lvl>
+    <w:lvl w:ilvl="6" w:tplc="240A0001" w:tentative="1">
+      <w:start w:val="1"/>
+      <w:numFmt w:val="bullet"/>
+      <w:lvlText w:val=""/>
+      <w:lvlJc w:val="left"/>
+      <w:pPr>
+        <w:ind w:left="5748" w:hanging="360"/>
+      </w:pPr>
+      <w:rPr>
+        <w:rFonts w:ascii="Symbol" w:hAnsi="Symbol" w:hint="default"/>
+      </w:rPr>
+    </w:lvl>
+    <w:lvl w:ilvl="7" w:tplc="240A0003" w:tentative="1">
+      <w:start w:val="1"/>
+      <w:numFmt w:val="bullet"/>
+      <w:lvlText w:val="o"/>
+      <w:lvlJc w:val="left"/>
+      <w:pPr>
+        <w:ind w:left="6468" w:hanging="360"/>
+      </w:pPr>
+      <w:rPr>
+        <w:rFonts w:ascii="Courier New" w:hAnsi="Courier New" w:cs="Courier New" w:hint="default"/>
+      </w:rPr>
+    </w:lvl>
+    <w:lvl w:ilvl="8" w:tplc="240A0005" w:tentative="1">
+      <w:start w:val="1"/>
+      <w:numFmt w:val="bullet"/>
+      <w:lvlText w:val=""/>
+      <w:lvlJc w:val="left"/>
+      <w:pPr>
+        <w:ind w:left="7188" w:hanging="360"/>
+      </w:pPr>
+      <w:rPr>
+        <w:rFonts w:ascii="Wingdings" w:hAnsi="Wingdings" w:hint="default"/>
+      </w:rPr>
+    </w:lvl>
+  </w:abstractNum>
+  <w:abstractNum w:abstractNumId="7" w15:restartNumberingAfterBreak="0">
     <w:nsid w:val="5ABD4BF3"/>
     <w:multiLevelType w:val="multilevel"/>
     <w:tmpl w:val="DF56A2EE"/>
@@ -11758,7 +12280,7 @@
       </w:rPr>
     </w:lvl>
   </w:abstractNum>
-  <w:abstractNum w:abstractNumId="7" w15:restartNumberingAfterBreak="0">
+  <w:abstractNum w:abstractNumId="8" w15:restartNumberingAfterBreak="0">
     <w:nsid w:val="6BC6681A"/>
     <w:multiLevelType w:val="hybridMultilevel"/>
     <w:tmpl w:val="093812CE"/>
@@ -11871,7 +12393,7 @@
       </w:rPr>
     </w:lvl>
   </w:abstractNum>
-  <w:abstractNum w:abstractNumId="8" w15:restartNumberingAfterBreak="0">
+  <w:abstractNum w:abstractNumId="9" w15:restartNumberingAfterBreak="0">
     <w:nsid w:val="78B920AD"/>
     <w:multiLevelType w:val="hybridMultilevel"/>
     <w:tmpl w:val="36D03C26"/>
@@ -11965,7 +12487,7 @@
     <w:abstractNumId w:val="4"/>
   </w:num>
   <w:num w:numId="2">
-    <w:abstractNumId w:val="6"/>
+    <w:abstractNumId w:val="7"/>
   </w:num>
   <w:num w:numId="3">
     <w:abstractNumId w:val="3"/>
@@ -11977,15 +12499,18 @@
     <w:abstractNumId w:val="0"/>
   </w:num>
   <w:num w:numId="6">
-    <w:abstractNumId w:val="8"/>
+    <w:abstractNumId w:val="9"/>
   </w:num>
   <w:num w:numId="7">
     <w:abstractNumId w:val="1"/>
   </w:num>
   <w:num w:numId="8">
-    <w:abstractNumId w:val="7"/>
+    <w:abstractNumId w:val="8"/>
   </w:num>
   <w:num w:numId="9">
+    <w:abstractNumId w:val="6"/>
+  </w:num>
+  <w:num w:numId="10">
     <w:abstractNumId w:val="5"/>
   </w:num>
 </w:numbering>

</xml_diff>